<commit_message>
Futurama up to 7. 8 left.
</commit_message>
<xml_diff>
--- a/TOOLS/W3Futurama.docx
+++ b/TOOLS/W3Futurama.docx
@@ -1,7 +1,571 @@
 
 <file path=word/document.xml><?xml version="1.0" encoding="utf-8"?>
-<w:document xmlns:wpc="http://schemas.microsoft.com/office/word/2010/wordprocessingCanvas" xmlns:cx="http://schemas.microsoft.com/office/drawing/2014/chartex" xmlns:cx1="http://schemas.microsoft.com/office/drawing/2015/9/8/chartex" xmlns:cx2="http://schemas.microsoft.com/office/drawing/2015/10/21/chartex" xmlns:cx3="http://schemas.microsoft.com/office/drawing/2016/5/9/chartex" xmlns:cx4="http://schemas.microsoft.com/office/drawing/2016/5/10/chartex" xmlns:cx5="http://schemas.microsoft.com/office/drawing/2016/5/11/chartex" xmlns:cx6="http://schemas.microsoft.com/office/drawing/2016/5/12/chartex" xmlns:cx7="http://schemas.microsoft.com/office/drawing/2016/5/13/chartex" xmlns:cx8="http://schemas.microsoft.com/office/drawing/2016/5/14/chartex" xmlns:mc="http://schemas.openxmlformats.org/markup-compatibility/2006" xmlns:aink="http://schemas.microsoft.com/office/drawing/2016/ink" xmlns:am3d="http://schemas.microsoft.com/office/drawing/2017/model3d" xmlns:o="urn:schemas-microsoft-com:office:office" xmlns:r="http://schemas.openxmlformats.org/officeDocument/2006/relationships" xmlns:m="http://schemas.openxmlformats.org/officeDocument/2006/math" xmlns:v="urn:schemas-microsoft-com:vml" xmlns:wp14="http://schemas.microsoft.com/office/word/2010/wordprocessingDrawing" xmlns:wp="http://schemas.openxmlformats.org/drawingml/2006/wordprocessingDrawing" xmlns:w10="urn:schemas-microsoft-com:office:word" xmlns:w="http://schemas.openxmlformats.org/wordprocessingml/2006/main" xmlns:w14="http://schemas.microsoft.com/office/word/2010/wordml" xmlns:w15="http://schemas.microsoft.com/office/word/2012/wordml" xmlns:w16cid="http://schemas.microsoft.com/office/word/2016/wordml/cid" xmlns:w16se="http://schemas.microsoft.com/office/word/2015/wordml/symex" xmlns:wpg="http://schemas.microsoft.com/office/word/2010/wordprocessingGroup" xmlns:wpi="http://schemas.microsoft.com/office/word/2010/wordprocessingInk" xmlns:wne="http://schemas.microsoft.com/office/word/2006/wordml" xmlns:wps="http://schemas.microsoft.com/office/word/2010/wordprocessingShape" mc:Ignorable="w14 w15 w16se w16cid wp14">
+<w:document xmlns:wpc="http://schemas.microsoft.com/office/word/2010/wordprocessingCanvas" xmlns:cx="http://schemas.microsoft.com/office/drawing/2014/chartex" xmlns:cx1="http://schemas.microsoft.com/office/drawing/2015/9/8/chartex" xmlns:mc="http://schemas.openxmlformats.org/markup-compatibility/2006" xmlns:o="urn:schemas-microsoft-com:office:office" xmlns:r="http://schemas.openxmlformats.org/officeDocument/2006/relationships" xmlns:m="http://schemas.openxmlformats.org/officeDocument/2006/math" xmlns:v="urn:schemas-microsoft-com:vml" xmlns:wp14="http://schemas.microsoft.com/office/word/2010/wordprocessingDrawing" xmlns:wp="http://schemas.openxmlformats.org/drawingml/2006/wordprocessingDrawing" xmlns:w10="urn:schemas-microsoft-com:office:word" xmlns:w="http://schemas.openxmlformats.org/wordprocessingml/2006/main" xmlns:w14="http://schemas.microsoft.com/office/word/2010/wordml" xmlns:w15="http://schemas.microsoft.com/office/word/2012/wordml" xmlns:w16se="http://schemas.microsoft.com/office/word/2015/wordml/symex" xmlns:wpg="http://schemas.microsoft.com/office/word/2010/wordprocessingGroup" xmlns:wpi="http://schemas.microsoft.com/office/word/2010/wordprocessingInk" xmlns:wne="http://schemas.microsoft.com/office/word/2006/wordml" xmlns:wps="http://schemas.microsoft.com/office/word/2010/wordprocessingShape" mc:Ignorable="w14 w15 w16se wp14">
   <w:body>
+    <w:p>
+      <w:pPr>
+        <w:rPr>
+          <w:rFonts w:ascii="Cambria Math" w:hAnsi="Cambria Math"/>
+          <w:i/>
+          <w:sz w:val="24"/>
+          <w:szCs w:val="24"/>
+        </w:rPr>
+      </w:pPr>
+      <w:r>
+        <w:rPr>
+          <w:rFonts w:ascii="Cambria Math" w:eastAsiaTheme="minorEastAsia" w:hAnsi="Cambria Math"/>
+          <w:i/>
+          <w:sz w:val="24"/>
+          <w:szCs w:val="24"/>
+        </w:rPr>
+        <w:t xml:space="preserve">Proposition 1: </w:t>
+      </w:r>
+      <w:r>
+        <w:rPr>
+          <w:rFonts w:ascii="Cambria Math" w:hAnsi="Cambria Math"/>
+          <w:i/>
+          <w:sz w:val="24"/>
+          <w:szCs w:val="24"/>
+        </w:rPr>
+        <w:t>Let σ be an element of S</w:t>
+      </w:r>
+      <w:r>
+        <w:rPr>
+          <w:rFonts w:ascii="Cambria Math" w:hAnsi="Cambria Math"/>
+          <w:i/>
+          <w:sz w:val="24"/>
+          <w:szCs w:val="24"/>
+          <w:vertAlign w:val="subscript"/>
+        </w:rPr>
+        <w:t>n</w:t>
+      </w:r>
+      <w:r>
+        <w:rPr>
+          <w:rFonts w:ascii="Cambria Math" w:hAnsi="Cambria Math"/>
+          <w:i/>
+          <w:sz w:val="24"/>
+          <w:szCs w:val="24"/>
+        </w:rPr>
+        <w:t>. Then there exists a</w:t>
+      </w:r>
+      <w:r>
+        <w:rPr>
+          <w:rFonts w:ascii="Cambria Math" w:hAnsi="Cambria Math"/>
+          <w:i/>
+          <w:sz w:val="24"/>
+          <w:szCs w:val="24"/>
+        </w:rPr>
+        <w:t xml:space="preserve"> positive integer k such that </w:t>
+      </w:r>
+      <w:proofErr w:type="spellStart"/>
+      <w:proofErr w:type="gramStart"/>
+      <w:r>
+        <w:rPr>
+          <w:rFonts w:ascii="Cambria Math" w:hAnsi="Cambria Math"/>
+          <w:i/>
+          <w:sz w:val="24"/>
+          <w:szCs w:val="24"/>
+        </w:rPr>
+        <w:t>σ</w:t>
+      </w:r>
+      <w:r>
+        <w:rPr>
+          <w:rFonts w:ascii="Cambria Math" w:hAnsi="Cambria Math"/>
+          <w:i/>
+          <w:sz w:val="24"/>
+          <w:szCs w:val="24"/>
+          <w:vertAlign w:val="superscript"/>
+        </w:rPr>
+        <w:t>k</w:t>
+      </w:r>
+      <w:proofErr w:type="spellEnd"/>
+      <w:proofErr w:type="gramEnd"/>
+      <w:r>
+        <w:rPr>
+          <w:rFonts w:ascii="Cambria Math" w:hAnsi="Cambria Math"/>
+          <w:i/>
+          <w:sz w:val="24"/>
+          <w:szCs w:val="24"/>
+        </w:rPr>
+        <w:t xml:space="preserve"> = e.</w:t>
+      </w:r>
+    </w:p>
+    <w:p>
+      <w:pPr>
+        <w:rPr>
+          <w:rFonts w:ascii="Cambria Math" w:eastAsiaTheme="minorEastAsia" w:hAnsi="Cambria Math"/>
+          <w:sz w:val="24"/>
+          <w:szCs w:val="24"/>
+        </w:rPr>
+      </w:pPr>
+      <w:r>
+        <w:rPr>
+          <w:rFonts w:ascii="Cambria Math" w:eastAsiaTheme="minorEastAsia" w:hAnsi="Cambria Math"/>
+          <w:sz w:val="24"/>
+          <w:szCs w:val="24"/>
+        </w:rPr>
+        <w:tab/>
+      </w:r>
+      <w:r>
+        <w:rPr>
+          <w:rFonts w:ascii="Cambria Math" w:eastAsiaTheme="minorEastAsia" w:hAnsi="Cambria Math"/>
+          <w:b/>
+          <w:sz w:val="24"/>
+          <w:szCs w:val="24"/>
+          <w:u w:val="single"/>
+        </w:rPr>
+        <w:t>Proof</w:t>
+      </w:r>
+      <w:r>
+        <w:rPr>
+          <w:rFonts w:ascii="Cambria Math" w:eastAsiaTheme="minorEastAsia" w:hAnsi="Cambria Math"/>
+          <w:sz w:val="24"/>
+          <w:szCs w:val="24"/>
+        </w:rPr>
+        <w:t>:</w:t>
+      </w:r>
+    </w:p>
+    <w:p>
+      <w:pPr>
+        <w:rPr>
+          <w:rFonts w:ascii="Cambria Math" w:hAnsi="Cambria Math"/>
+          <w:sz w:val="24"/>
+          <w:szCs w:val="24"/>
+        </w:rPr>
+      </w:pPr>
+      <w:r>
+        <w:rPr>
+          <w:rFonts w:ascii="Cambria Math" w:eastAsiaTheme="minorEastAsia" w:hAnsi="Cambria Math"/>
+          <w:sz w:val="24"/>
+          <w:szCs w:val="24"/>
+        </w:rPr>
+        <w:t xml:space="preserve">There are </w:t>
+      </w:r>
+      <w:proofErr w:type="spellStart"/>
+      <w:r>
+        <w:rPr>
+          <w:rFonts w:ascii="Cambria Math" w:eastAsiaTheme="minorEastAsia" w:hAnsi="Cambria Math"/>
+          <w:sz w:val="24"/>
+          <w:szCs w:val="24"/>
+        </w:rPr>
+        <w:t>n</w:t>
+      </w:r>
+      <w:proofErr w:type="spellEnd"/>
+      <w:r>
+        <w:rPr>
+          <w:rFonts w:ascii="Cambria Math" w:eastAsiaTheme="minorEastAsia" w:hAnsi="Cambria Math"/>
+          <w:sz w:val="24"/>
+          <w:szCs w:val="24"/>
+        </w:rPr>
+        <w:t xml:space="preserve">! </w:t>
+      </w:r>
+      <w:proofErr w:type="gramStart"/>
+      <w:r>
+        <w:rPr>
+          <w:rFonts w:ascii="Cambria Math" w:eastAsiaTheme="minorEastAsia" w:hAnsi="Cambria Math"/>
+          <w:sz w:val="24"/>
+          <w:szCs w:val="24"/>
+        </w:rPr>
+        <w:t>possible</w:t>
+      </w:r>
+      <w:proofErr w:type="gramEnd"/>
+      <w:r>
+        <w:rPr>
+          <w:rFonts w:ascii="Cambria Math" w:eastAsiaTheme="minorEastAsia" w:hAnsi="Cambria Math"/>
+          <w:sz w:val="24"/>
+          <w:szCs w:val="24"/>
+        </w:rPr>
+        <w:t xml:space="preserve"> permutations of a set of n elements. Therefore, there exists a positive integer k and n such that</w:t>
+      </w:r>
+      <w:r>
+        <w:rPr>
+          <w:rFonts w:ascii="Cambria Math" w:eastAsiaTheme="minorEastAsia" w:hAnsi="Cambria Math"/>
+          <w:sz w:val="24"/>
+          <w:szCs w:val="24"/>
+        </w:rPr>
+        <w:t xml:space="preserve"> </w:t>
+      </w:r>
+      <w:proofErr w:type="spellStart"/>
+      <w:proofErr w:type="gramStart"/>
+      <w:r>
+        <w:rPr>
+          <w:rFonts w:ascii="Cambria Math" w:hAnsi="Cambria Math"/>
+          <w:sz w:val="24"/>
+          <w:szCs w:val="24"/>
+        </w:rPr>
+        <w:t>σ</w:t>
+      </w:r>
+      <w:r>
+        <w:rPr>
+          <w:rFonts w:ascii="Cambria Math" w:hAnsi="Cambria Math"/>
+          <w:sz w:val="24"/>
+          <w:szCs w:val="24"/>
+          <w:vertAlign w:val="superscript"/>
+        </w:rPr>
+        <w:t>k</w:t>
+      </w:r>
+      <w:proofErr w:type="spellEnd"/>
+      <w:proofErr w:type="gramEnd"/>
+      <w:r>
+        <w:rPr>
+          <w:rFonts w:ascii="Cambria Math" w:hAnsi="Cambria Math"/>
+          <w:sz w:val="24"/>
+          <w:szCs w:val="24"/>
+        </w:rPr>
+        <w:t xml:space="preserve"> = </w:t>
+      </w:r>
+      <w:proofErr w:type="spellStart"/>
+      <w:r>
+        <w:rPr>
+          <w:rFonts w:ascii="Cambria Math" w:hAnsi="Cambria Math"/>
+          <w:sz w:val="24"/>
+          <w:szCs w:val="24"/>
+        </w:rPr>
+        <w:t>σ</w:t>
+      </w:r>
+      <w:r>
+        <w:rPr>
+          <w:rFonts w:ascii="Cambria Math" w:hAnsi="Cambria Math"/>
+          <w:sz w:val="24"/>
+          <w:szCs w:val="24"/>
+          <w:vertAlign w:val="superscript"/>
+        </w:rPr>
+        <w:t>n</w:t>
+      </w:r>
+      <w:proofErr w:type="spellEnd"/>
+      <w:r>
+        <w:rPr>
+          <w:rFonts w:ascii="Cambria Math" w:hAnsi="Cambria Math"/>
+          <w:sz w:val="24"/>
+          <w:szCs w:val="24"/>
+          <w:vertAlign w:val="superscript"/>
+        </w:rPr>
+        <w:t xml:space="preserve"> </w:t>
+      </w:r>
+      <w:r>
+        <w:rPr>
+          <w:rFonts w:ascii="Cambria Math" w:hAnsi="Cambria Math"/>
+          <w:sz w:val="24"/>
+          <w:szCs w:val="24"/>
+        </w:rPr>
+        <w:t>and k &lt; n.</w:t>
+      </w:r>
+    </w:p>
+    <w:p>
+      <w:pPr>
+        <w:rPr>
+          <w:rFonts w:ascii="Cambria Math" w:hAnsi="Cambria Math"/>
+          <w:sz w:val="24"/>
+          <w:szCs w:val="24"/>
+        </w:rPr>
+      </w:pPr>
+      <w:r>
+        <w:rPr>
+          <w:rFonts w:ascii="Cambria Math" w:hAnsi="Cambria Math"/>
+          <w:sz w:val="24"/>
+          <w:szCs w:val="24"/>
+        </w:rPr>
+        <w:t>We have</w:t>
+      </w:r>
+      <w:r>
+        <w:rPr>
+          <w:rFonts w:ascii="Cambria Math" w:hAnsi="Cambria Math"/>
+          <w:sz w:val="24"/>
+          <w:szCs w:val="24"/>
+        </w:rPr>
+        <w:tab/>
+      </w:r>
+      <w:proofErr w:type="spellStart"/>
+      <w:r>
+        <w:rPr>
+          <w:rFonts w:ascii="Cambria Math" w:hAnsi="Cambria Math"/>
+          <w:sz w:val="24"/>
+          <w:szCs w:val="24"/>
+        </w:rPr>
+        <w:t>σ</w:t>
+      </w:r>
+      <w:r>
+        <w:rPr>
+          <w:rFonts w:ascii="Cambria Math" w:hAnsi="Cambria Math"/>
+          <w:sz w:val="24"/>
+          <w:szCs w:val="24"/>
+          <w:vertAlign w:val="superscript"/>
+        </w:rPr>
+        <w:t>k</w:t>
+      </w:r>
+      <w:proofErr w:type="spellEnd"/>
+      <w:r>
+        <w:rPr>
+          <w:rFonts w:ascii="Cambria Math" w:hAnsi="Cambria Math"/>
+          <w:sz w:val="24"/>
+          <w:szCs w:val="24"/>
+        </w:rPr>
+        <w:t xml:space="preserve"> </w:t>
+      </w:r>
+      <w:r>
+        <w:rPr>
+          <w:rFonts w:ascii="Cambria Math" w:hAnsi="Cambria Math"/>
+          <w:sz w:val="24"/>
+          <w:szCs w:val="24"/>
+        </w:rPr>
+        <w:t>(</w:t>
+      </w:r>
+      <w:r>
+        <w:rPr>
+          <w:rFonts w:ascii="Cambria Math" w:hAnsi="Cambria Math"/>
+          <w:sz w:val="24"/>
+          <w:szCs w:val="24"/>
+        </w:rPr>
+        <w:t>σ</w:t>
+      </w:r>
+      <w:r>
+        <w:rPr>
+          <w:rFonts w:ascii="Cambria Math" w:hAnsi="Cambria Math"/>
+          <w:sz w:val="24"/>
+          <w:szCs w:val="24"/>
+        </w:rPr>
+        <w:t xml:space="preserve"> </w:t>
+      </w:r>
+      <w:r>
+        <w:rPr>
+          <w:rFonts w:ascii="Cambria Math" w:hAnsi="Cambria Math"/>
+          <w:sz w:val="24"/>
+          <w:szCs w:val="24"/>
+          <w:vertAlign w:val="superscript"/>
+        </w:rPr>
+        <w:t>-1</w:t>
+      </w:r>
+      <w:proofErr w:type="gramStart"/>
+      <w:r>
+        <w:rPr>
+          <w:rFonts w:ascii="Cambria Math" w:hAnsi="Cambria Math"/>
+          <w:sz w:val="24"/>
+          <w:szCs w:val="24"/>
+        </w:rPr>
+        <w:t>)</w:t>
+      </w:r>
+      <w:r>
+        <w:rPr>
+          <w:rFonts w:ascii="Cambria Math" w:hAnsi="Cambria Math"/>
+          <w:sz w:val="24"/>
+          <w:szCs w:val="24"/>
+          <w:vertAlign w:val="superscript"/>
+        </w:rPr>
+        <w:t>k</w:t>
+      </w:r>
+      <w:proofErr w:type="gramEnd"/>
+      <w:r>
+        <w:rPr>
+          <w:rFonts w:ascii="Cambria Math" w:hAnsi="Cambria Math"/>
+          <w:sz w:val="24"/>
+          <w:szCs w:val="24"/>
+        </w:rPr>
+        <w:t xml:space="preserve"> = </w:t>
+      </w:r>
+      <w:proofErr w:type="spellStart"/>
+      <w:r>
+        <w:rPr>
+          <w:rFonts w:ascii="Cambria Math" w:hAnsi="Cambria Math"/>
+          <w:sz w:val="24"/>
+          <w:szCs w:val="24"/>
+        </w:rPr>
+        <w:t>σ</w:t>
+      </w:r>
+      <w:r>
+        <w:rPr>
+          <w:rFonts w:ascii="Cambria Math" w:hAnsi="Cambria Math"/>
+          <w:sz w:val="24"/>
+          <w:szCs w:val="24"/>
+          <w:vertAlign w:val="superscript"/>
+        </w:rPr>
+        <w:t>n</w:t>
+      </w:r>
+      <w:proofErr w:type="spellEnd"/>
+      <w:r>
+        <w:rPr>
+          <w:rFonts w:ascii="Cambria Math" w:hAnsi="Cambria Math"/>
+          <w:sz w:val="24"/>
+          <w:szCs w:val="24"/>
+        </w:rPr>
+        <w:t xml:space="preserve"> </w:t>
+      </w:r>
+      <w:r>
+        <w:rPr>
+          <w:rFonts w:ascii="Cambria Math" w:hAnsi="Cambria Math"/>
+          <w:sz w:val="24"/>
+          <w:szCs w:val="24"/>
+        </w:rPr>
+        <w:t>(</w:t>
+      </w:r>
+      <w:r>
+        <w:rPr>
+          <w:rFonts w:ascii="Cambria Math" w:hAnsi="Cambria Math"/>
+          <w:sz w:val="24"/>
+          <w:szCs w:val="24"/>
+        </w:rPr>
+        <w:t>σ</w:t>
+      </w:r>
+      <w:r>
+        <w:rPr>
+          <w:rFonts w:ascii="Cambria Math" w:hAnsi="Cambria Math"/>
+          <w:sz w:val="24"/>
+          <w:szCs w:val="24"/>
+        </w:rPr>
+        <w:t xml:space="preserve"> </w:t>
+      </w:r>
+      <w:r>
+        <w:rPr>
+          <w:rFonts w:ascii="Cambria Math" w:hAnsi="Cambria Math"/>
+          <w:sz w:val="24"/>
+          <w:szCs w:val="24"/>
+          <w:vertAlign w:val="superscript"/>
+        </w:rPr>
+        <w:t>-1</w:t>
+      </w:r>
+      <w:r>
+        <w:rPr>
+          <w:rFonts w:ascii="Cambria Math" w:hAnsi="Cambria Math"/>
+          <w:sz w:val="24"/>
+          <w:szCs w:val="24"/>
+        </w:rPr>
+        <w:t>)</w:t>
+      </w:r>
+      <w:r>
+        <w:rPr>
+          <w:rFonts w:ascii="Cambria Math" w:hAnsi="Cambria Math"/>
+          <w:sz w:val="24"/>
+          <w:szCs w:val="24"/>
+          <w:vertAlign w:val="superscript"/>
+        </w:rPr>
+        <w:t>k</w:t>
+      </w:r>
+      <w:r>
+        <w:rPr>
+          <w:rFonts w:ascii="Cambria Math" w:hAnsi="Cambria Math"/>
+          <w:sz w:val="24"/>
+          <w:szCs w:val="24"/>
+        </w:rPr>
+        <w:t xml:space="preserve"> = </w:t>
+      </w:r>
+      <w:proofErr w:type="spellStart"/>
+      <w:r>
+        <w:rPr>
+          <w:rFonts w:ascii="Cambria Math" w:hAnsi="Cambria Math"/>
+          <w:sz w:val="24"/>
+          <w:szCs w:val="24"/>
+        </w:rPr>
+        <w:t>σ</w:t>
+      </w:r>
+      <w:r>
+        <w:rPr>
+          <w:rFonts w:ascii="Cambria Math" w:hAnsi="Cambria Math"/>
+          <w:sz w:val="24"/>
+          <w:szCs w:val="24"/>
+          <w:vertAlign w:val="superscript"/>
+        </w:rPr>
+        <w:t>n</w:t>
+      </w:r>
+      <w:proofErr w:type="spellEnd"/>
+      <w:r>
+        <w:rPr>
+          <w:rFonts w:ascii="Cambria Math" w:hAnsi="Cambria Math"/>
+          <w:sz w:val="24"/>
+          <w:szCs w:val="24"/>
+          <w:vertAlign w:val="superscript"/>
+        </w:rPr>
+        <w:t>-k</w:t>
+      </w:r>
+      <w:r>
+        <w:rPr>
+          <w:rFonts w:ascii="Cambria Math" w:hAnsi="Cambria Math"/>
+          <w:sz w:val="24"/>
+          <w:szCs w:val="24"/>
+        </w:rPr>
+        <w:t xml:space="preserve"> = e</w:t>
+      </w:r>
+    </w:p>
+    <w:p>
+      <w:pPr>
+        <w:rPr>
+          <w:rFonts w:ascii="Cambria Math" w:hAnsi="Cambria Math"/>
+          <w:sz w:val="24"/>
+          <w:szCs w:val="24"/>
+        </w:rPr>
+      </w:pPr>
+      <w:r>
+        <w:rPr>
+          <w:rFonts w:ascii="Cambria Math" w:hAnsi="Cambria Math"/>
+          <w:sz w:val="24"/>
+          <w:szCs w:val="24"/>
+        </w:rPr>
+        <w:t xml:space="preserve">Therefore there exists a positive integer such that </w:t>
+      </w:r>
+      <w:r>
+        <w:rPr>
+          <w:rFonts w:ascii="Cambria Math" w:hAnsi="Cambria Math"/>
+          <w:sz w:val="24"/>
+          <w:szCs w:val="24"/>
+        </w:rPr>
+        <w:t>σ</w:t>
+      </w:r>
+      <w:r>
+        <w:rPr>
+          <w:rFonts w:ascii="Cambria Math" w:hAnsi="Cambria Math"/>
+          <w:sz w:val="24"/>
+          <w:szCs w:val="24"/>
+        </w:rPr>
+        <w:t xml:space="preserve"> to that integer powered is equal to the identity element.</w:t>
+      </w:r>
+    </w:p>
+    <w:p>
+      <w:pPr>
+        <w:ind w:firstLine="720"/>
+        <w:rPr>
+          <w:rFonts w:ascii="Cambria Math" w:eastAsiaTheme="minorEastAsia" w:hAnsi="Cambria Math"/>
+          <w:sz w:val="24"/>
+          <w:szCs w:val="24"/>
+        </w:rPr>
+      </w:pPr>
+      <w:r>
+        <w:rPr>
+          <w:rFonts w:ascii="Cambria Math" w:eastAsiaTheme="minorEastAsia" w:hAnsi="Cambria Math"/>
+          <w:sz w:val="24"/>
+          <w:szCs w:val="24"/>
+        </w:rPr>
+        <w:t xml:space="preserve">We are done </w:t>
+      </w:r>
+      <w:r>
+        <w:rPr>
+          <mc:AlternateContent>
+            <mc:Choice Requires="w16se">
+              <w:rFonts w:ascii="Cambria Math" w:eastAsiaTheme="minorEastAsia" w:hAnsi="Cambria Math"/>
+            </mc:Choice>
+            <mc:Fallback>
+              <w:rFonts w:ascii="Segoe UI Emoji" w:eastAsia="Segoe UI Emoji" w:hAnsi="Segoe UI Emoji" w:cs="Segoe UI Emoji"/>
+            </mc:Fallback>
+          </mc:AlternateContent>
+          <w:sz w:val="24"/>
+          <w:szCs w:val="24"/>
+        </w:rPr>
+        <mc:AlternateContent>
+          <mc:Choice Requires="w16se">
+            <w16se:symEx w16se:font="Segoe UI Emoji" w16se:char="1F60A"/>
+          </mc:Choice>
+          <mc:Fallback>
+            <w:t>😊</w:t>
+          </mc:Fallback>
+        </mc:AlternateContent>
+      </w:r>
+    </w:p>
+    <w:p>
+      <w:pPr>
+        <w:rPr>
+          <w:rFonts w:ascii="Cambria Math" w:eastAsiaTheme="minorEastAsia" w:hAnsi="Cambria Math"/>
+          <w:sz w:val="24"/>
+          <w:szCs w:val="24"/>
+        </w:rPr>
+      </w:pPr>
+    </w:p>
     <w:p>
       <w:pPr>
         <w:rPr>
@@ -140,15 +704,7 @@
           <w:sz w:val="24"/>
           <w:szCs w:val="24"/>
         </w:rPr>
-        <w:t>𝜎</w:t>
-      </w:r>
-      <w:r>
-        <w:rPr>
-          <w:rFonts w:ascii="Cambria Math" w:eastAsiaTheme="minorEastAsia" w:hAnsi="Cambria Math"/>
-          <w:sz w:val="24"/>
-          <w:szCs w:val="24"/>
-        </w:rPr>
-        <w:t>.</w:t>
+        <w:t>𝜎.</w:t>
       </w:r>
     </w:p>
     <w:p>
@@ -166,15 +722,7 @@
             <w:sz w:val="24"/>
             <w:szCs w:val="24"/>
           </w:rPr>
-          <m:t>⟹</m:t>
-        </m:r>
-        <m:r>
-          <w:rPr>
-            <w:rFonts w:ascii="Cambria Math" w:hAnsi="Cambria Math" w:cs="Times New Roman"/>
-            <w:sz w:val="24"/>
-            <w:szCs w:val="24"/>
-          </w:rPr>
-          <m:t xml:space="preserve">direction: </m:t>
+          <m:t xml:space="preserve">⟹direction: </m:t>
         </m:r>
       </m:oMath>
       <w:r>
@@ -238,23 +786,7 @@
           <w:sz w:val="24"/>
           <w:szCs w:val="24"/>
         </w:rPr>
-        <w:t xml:space="preserve">. Since k is the order of </w:t>
-      </w:r>
-      <w:r>
-        <w:rPr>
-          <w:rFonts w:ascii="Cambria Math" w:eastAsiaTheme="minorEastAsia" w:hAnsi="Cambria Math"/>
-          <w:sz w:val="24"/>
-          <w:szCs w:val="24"/>
-        </w:rPr>
-        <w:t>𝜎</w:t>
-      </w:r>
-      <w:r>
-        <w:rPr>
-          <w:rFonts w:ascii="Cambria Math" w:eastAsiaTheme="minorEastAsia" w:hAnsi="Cambria Math"/>
-          <w:sz w:val="24"/>
-          <w:szCs w:val="24"/>
-        </w:rPr>
-        <w:t xml:space="preserve">, </w:t>
+        <w:t xml:space="preserve">. Since k is the order of 𝜎, </w:t>
       </w:r>
       <m:oMath>
         <m:sSup>
@@ -602,7 +1134,7 @@
             <w:sz w:val="24"/>
             <w:szCs w:val="24"/>
           </w:rPr>
-          <m:t>∃n∈</m:t>
+          <m:t>∃n</m:t>
         </m:r>
         <m:r>
           <m:rPr>
@@ -613,7 +1145,7 @@
             <w:sz w:val="24"/>
             <w:szCs w:val="24"/>
           </w:rPr>
-          <m:t>Z:</m:t>
+          <m:t>∈Z:</m:t>
         </m:r>
         <m:r>
           <w:rPr>
@@ -764,18 +1296,7 @@
                       <w:sz w:val="24"/>
                       <w:szCs w:val="24"/>
                     </w:rPr>
-                    <m:t>(</m:t>
-                  </m:r>
-                  <m:r>
-                    <m:rPr>
-                      <m:sty m:val="p"/>
-                    </m:rPr>
-                    <w:rPr>
-                      <w:rFonts w:ascii="Cambria Math" w:eastAsiaTheme="minorEastAsia" w:hAnsi="Cambria Math"/>
-                      <w:sz w:val="24"/>
-                      <w:szCs w:val="24"/>
-                    </w:rPr>
-                    <m:t>σ</m:t>
+                    <m:t>(σ</m:t>
                   </m:r>
                 </m:e>
                 <m:sup>
@@ -1065,18 +1586,7 @@
             <w:sz w:val="24"/>
             <w:szCs w:val="24"/>
           </w:rPr>
-          <m:t>σ</m:t>
-        </m:r>
-        <m:r>
-          <m:rPr>
-            <m:sty m:val="p"/>
-          </m:rPr>
-          <w:rPr>
-            <w:rFonts w:ascii="Cambria Math" w:eastAsiaTheme="minorEastAsia" w:hAnsi="Cambria Math"/>
-            <w:sz w:val="24"/>
-            <w:szCs w:val="24"/>
-          </w:rPr>
-          <m:t>=(</m:t>
+          <m:t>σ=(</m:t>
         </m:r>
         <m:sSub>
           <m:sSubPr>
@@ -1499,23 +2009,7 @@
           <w:sz w:val="24"/>
           <w:szCs w:val="24"/>
         </w:rPr>
-        <w:t xml:space="preserve"> </w:t>
-      </w:r>
-      <w:r>
-        <w:rPr>
-          <w:rFonts w:ascii="Cambria Math" w:eastAsiaTheme="minorEastAsia" w:hAnsi="Cambria Math"/>
-          <w:sz w:val="24"/>
-          <w:szCs w:val="24"/>
-        </w:rPr>
-        <w:t>must be equals to</w:t>
-      </w:r>
-      <w:r>
-        <w:rPr>
-          <w:rFonts w:ascii="Cambria Math" w:eastAsiaTheme="minorEastAsia" w:hAnsi="Cambria Math"/>
-          <w:sz w:val="24"/>
-          <w:szCs w:val="24"/>
-        </w:rPr>
-        <w:t xml:space="preserve"> </w:t>
+        <w:t xml:space="preserve"> must be equals to </w:t>
       </w:r>
       <m:oMath>
         <m:sSub>
@@ -1620,6 +2114,7 @@
           <w:sz w:val="24"/>
           <w:szCs w:val="24"/>
         </w:rPr>
+        <w:lastRenderedPageBreak/>
         <w:tab/>
         <w:t xml:space="preserve">Therefore, </w:t>
       </w:r>
@@ -1630,23 +2125,7 @@
             <w:sz w:val="24"/>
             <w:szCs w:val="24"/>
           </w:rPr>
-          <m:t>k</m:t>
-        </m:r>
-        <m:r>
-          <w:rPr>
-            <w:rFonts w:ascii="Cambria Math" w:eastAsiaTheme="minorEastAsia" w:hAnsi="Cambria Math"/>
-            <w:sz w:val="24"/>
-            <w:szCs w:val="24"/>
-          </w:rPr>
-          <m:t>≥</m:t>
-        </m:r>
-        <m:r>
-          <w:rPr>
-            <w:rFonts w:ascii="Cambria Math" w:eastAsiaTheme="minorEastAsia" w:hAnsi="Cambria Math"/>
-            <w:sz w:val="24"/>
-            <w:szCs w:val="24"/>
-          </w:rPr>
-          <m:t>n</m:t>
+          <m:t>k≥n</m:t>
         </m:r>
       </m:oMath>
       <w:r>
@@ -1769,23 +2248,7 @@
             <w:sz w:val="24"/>
             <w:szCs w:val="24"/>
           </w:rPr>
-          <m:t>k</m:t>
-        </m:r>
-        <m:r>
-          <w:rPr>
-            <w:rFonts w:ascii="Cambria Math" w:eastAsiaTheme="minorEastAsia" w:hAnsi="Cambria Math"/>
-            <w:sz w:val="24"/>
-            <w:szCs w:val="24"/>
-          </w:rPr>
-          <m:t>≥</m:t>
-        </m:r>
-        <m:r>
-          <w:rPr>
-            <w:rFonts w:ascii="Cambria Math" w:eastAsiaTheme="minorEastAsia" w:hAnsi="Cambria Math"/>
-            <w:sz w:val="24"/>
-            <w:szCs w:val="24"/>
-          </w:rPr>
-          <m:t>n</m:t>
+          <m:t>k≥n</m:t>
         </m:r>
       </m:oMath>
       <w:r>
@@ -1943,18 +2406,7 @@
             <w:sz w:val="24"/>
             <w:szCs w:val="24"/>
           </w:rPr>
-          <m:t>σ</m:t>
-        </m:r>
-        <m:r>
-          <m:rPr>
-            <m:sty m:val="p"/>
-          </m:rPr>
-          <w:rPr>
-            <w:rFonts w:ascii="Cambria Math" w:eastAsiaTheme="minorEastAsia" w:hAnsi="Cambria Math"/>
-            <w:sz w:val="24"/>
-            <w:szCs w:val="24"/>
-          </w:rPr>
-          <m:t>=</m:t>
+          <m:t>σ=</m:t>
         </m:r>
         <m:d>
           <m:dPr>
@@ -2140,18 +2592,7 @@
             <w:sz w:val="24"/>
             <w:szCs w:val="24"/>
           </w:rPr>
-          <m:t>τ</m:t>
-        </m:r>
-        <m:r>
-          <m:rPr>
-            <m:sty m:val="p"/>
-          </m:rPr>
-          <w:rPr>
-            <w:rFonts w:ascii="Cambria Math" w:eastAsiaTheme="minorEastAsia" w:hAnsi="Cambria Math"/>
-            <w:sz w:val="24"/>
-            <w:szCs w:val="24"/>
-          </w:rPr>
-          <m:t>=(</m:t>
+          <m:t>τ=(</m:t>
         </m:r>
         <m:sSub>
           <m:sSubPr>
@@ -2456,29 +2897,7 @@
               <w:sz w:val="24"/>
               <w:szCs w:val="24"/>
             </w:rPr>
-            <m:t>σ</m:t>
-          </m:r>
-          <m:r>
-            <m:rPr>
-              <m:sty m:val="p"/>
-            </m:rPr>
-            <w:rPr>
-              <w:rFonts w:ascii="Cambria Math" w:eastAsiaTheme="minorEastAsia" w:hAnsi="Cambria Math"/>
-              <w:sz w:val="24"/>
-              <w:szCs w:val="24"/>
-            </w:rPr>
-            <m:t>∘</m:t>
-          </m:r>
-          <m:r>
-            <m:rPr>
-              <m:sty m:val="p"/>
-            </m:rPr>
-            <w:rPr>
-              <w:rFonts w:ascii="Cambria Math" w:eastAsiaTheme="minorEastAsia" w:hAnsi="Cambria Math"/>
-              <w:sz w:val="24"/>
-              <w:szCs w:val="24"/>
-            </w:rPr>
-            <m:t>τ</m:t>
+            <m:t>σ∘τ</m:t>
           </m:r>
           <m:d>
             <m:dPr>
@@ -2753,15 +3172,7 @@
                   <w:sz w:val="24"/>
                   <w:szCs w:val="24"/>
                 </w:rPr>
-                <m:t>i</m:t>
-              </m:r>
-              <m:r>
-                <w:rPr>
-                  <w:rFonts w:ascii="Cambria Math" w:eastAsiaTheme="minorEastAsia" w:hAnsi="Cambria Math"/>
-                  <w:sz w:val="24"/>
-                  <w:szCs w:val="24"/>
-                </w:rPr>
-                <m:t>+1</m:t>
+                <m:t>i+1</m:t>
               </m:r>
             </m:sub>
           </m:sSub>
@@ -2805,18 +3216,7 @@
             <w:sz w:val="24"/>
             <w:szCs w:val="24"/>
           </w:rPr>
-          <m:t>τ∘</m:t>
-        </m:r>
-        <m:r>
-          <m:rPr>
-            <m:sty m:val="p"/>
-          </m:rPr>
-          <w:rPr>
-            <w:rFonts w:ascii="Cambria Math" w:eastAsiaTheme="minorEastAsia" w:hAnsi="Cambria Math"/>
-            <w:sz w:val="24"/>
-            <w:szCs w:val="24"/>
-          </w:rPr>
-          <m:t>σ</m:t>
+          <m:t>τ∘σ</m:t>
         </m:r>
         <m:d>
           <m:dPr>
@@ -3039,15 +3439,7 @@
                     <w:sz w:val="24"/>
                     <w:szCs w:val="24"/>
                   </w:rPr>
-                  <m:t>i</m:t>
-                </m:r>
-                <m:r>
-                  <w:rPr>
-                    <w:rFonts w:ascii="Cambria Math" w:eastAsiaTheme="minorEastAsia" w:hAnsi="Cambria Math"/>
-                    <w:sz w:val="24"/>
-                    <w:szCs w:val="24"/>
-                  </w:rPr>
-                  <m:t>+1</m:t>
+                  <m:t>i+1</m:t>
                 </m:r>
               </m:sub>
             </m:sSub>
@@ -3519,8 +3911,6 @@
           <m:t>x∼x</m:t>
         </m:r>
       </m:oMath>
-      <w:bookmarkStart w:id="0" w:name="_GoBack"/>
-      <w:bookmarkEnd w:id="0"/>
     </w:p>
     <w:p>
       <w:pPr>
@@ -3545,39 +3935,7 @@
             <w:sz w:val="24"/>
             <w:szCs w:val="24"/>
           </w:rPr>
-          <m:t>x∼</m:t>
-        </m:r>
-        <m:r>
-          <w:rPr>
-            <w:rFonts w:ascii="Cambria Math" w:eastAsiaTheme="minorEastAsia" w:hAnsi="Cambria Math"/>
-            <w:sz w:val="24"/>
-            <w:szCs w:val="24"/>
-          </w:rPr>
-          <m:t>x</m:t>
-        </m:r>
-        <m:r>
-          <w:rPr>
-            <w:rFonts w:ascii="Cambria Math" w:eastAsiaTheme="minorEastAsia" w:hAnsi="Cambria Math"/>
-            <w:sz w:val="24"/>
-            <w:szCs w:val="24"/>
-          </w:rPr>
-          <m:t>⟺</m:t>
-        </m:r>
-        <m:r>
-          <w:rPr>
-            <w:rFonts w:ascii="Cambria Math" w:eastAsiaTheme="minorEastAsia" w:hAnsi="Cambria Math"/>
-            <w:sz w:val="24"/>
-            <w:szCs w:val="24"/>
-          </w:rPr>
-          <m:t>x</m:t>
-        </m:r>
-        <m:r>
-          <w:rPr>
-            <w:rFonts w:ascii="Cambria Math" w:eastAsiaTheme="minorEastAsia" w:hAnsi="Cambria Math"/>
-            <w:sz w:val="24"/>
-            <w:szCs w:val="24"/>
-          </w:rPr>
-          <m:t>=x</m:t>
+          <m:t>x∼x⟺x=x</m:t>
         </m:r>
         <m:sSup>
           <m:sSupPr>
@@ -3798,19 +4156,46 @@
           <w:sz w:val="24"/>
           <w:szCs w:val="24"/>
         </w:rPr>
-        <w:t>Symmetric</w:t>
-      </w:r>
-      <w:r>
-        <w:rPr>
-          <w:rFonts w:ascii="Cambria Math" w:eastAsiaTheme="minorEastAsia" w:hAnsi="Cambria Math"/>
-          <w:sz w:val="24"/>
-          <w:szCs w:val="24"/>
-        </w:rPr>
-        <w:t xml:space="preserve"> property:</w:t>
-      </w:r>
+        <w:t>Symmetric property:</w:t>
+      </w:r>
+      <w:r>
+        <w:rPr>
+          <w:rFonts w:ascii="Cambria Math" w:eastAsiaTheme="minorEastAsia" w:hAnsi="Cambria Math"/>
+          <w:sz w:val="24"/>
+          <w:szCs w:val="24"/>
+        </w:rPr>
+        <w:t xml:space="preserve"> </w:t>
+      </w:r>
+      <m:oMath>
+        <m:r>
+          <w:rPr>
+            <w:rFonts w:ascii="Cambria Math" w:eastAsiaTheme="minorEastAsia" w:hAnsi="Cambria Math"/>
+            <w:sz w:val="24"/>
+            <w:szCs w:val="24"/>
+          </w:rPr>
+          <m:t>x∼</m:t>
+        </m:r>
+        <m:r>
+          <w:rPr>
+            <w:rFonts w:ascii="Cambria Math" w:eastAsiaTheme="minorEastAsia" w:hAnsi="Cambria Math"/>
+            <w:sz w:val="24"/>
+            <w:szCs w:val="24"/>
+          </w:rPr>
+          <m:t>y⟹</m:t>
+        </m:r>
+        <m:r>
+          <w:rPr>
+            <w:rFonts w:ascii="Cambria Math" w:eastAsiaTheme="minorEastAsia" w:hAnsi="Cambria Math"/>
+            <w:sz w:val="24"/>
+            <w:szCs w:val="24"/>
+          </w:rPr>
+          <m:t>x∼y</m:t>
+        </m:r>
+      </m:oMath>
     </w:p>
     <w:p>
       <w:pPr>
+        <w:ind w:firstLine="720"/>
         <w:rPr>
           <w:rFonts w:ascii="Cambria Math" w:eastAsiaTheme="minorEastAsia" w:hAnsi="Cambria Math"/>
           <w:sz w:val="24"/>
@@ -3823,6 +4208,96 @@
           <w:sz w:val="24"/>
           <w:szCs w:val="24"/>
         </w:rPr>
+        <w:t xml:space="preserve">Let k be the order </w:t>
+      </w:r>
+      <w:proofErr w:type="gramStart"/>
+      <w:r>
+        <w:rPr>
+          <w:rFonts w:ascii="Cambria Math" w:eastAsiaTheme="minorEastAsia" w:hAnsi="Cambria Math"/>
+          <w:sz w:val="24"/>
+          <w:szCs w:val="24"/>
+        </w:rPr>
+        <w:t xml:space="preserve">of </w:t>
+      </w:r>
+      <w:proofErr w:type="gramEnd"/>
+      <m:oMath>
+        <m:r>
+          <m:rPr>
+            <m:sty m:val="p"/>
+          </m:rPr>
+          <w:rPr>
+            <w:rFonts w:ascii="Cambria Math" w:eastAsiaTheme="minorEastAsia" w:hAnsi="Cambria Math"/>
+            <w:sz w:val="24"/>
+            <w:szCs w:val="24"/>
+          </w:rPr>
+          <m:t>σ</m:t>
+        </m:r>
+      </m:oMath>
+      <w:r>
+        <w:rPr>
+          <w:rFonts w:ascii="Cambria Math" w:eastAsiaTheme="minorEastAsia" w:hAnsi="Cambria Math"/>
+          <w:sz w:val="24"/>
+          <w:szCs w:val="24"/>
+        </w:rPr>
+        <w:t xml:space="preserve">. That gives us </w:t>
+      </w:r>
+      <m:oMath>
+        <m:sSup>
+          <m:sSupPr>
+            <m:ctrlPr>
+              <w:rPr>
+                <w:rFonts w:ascii="Cambria Math" w:eastAsiaTheme="minorEastAsia" w:hAnsi="Cambria Math"/>
+                <w:i/>
+                <w:sz w:val="24"/>
+                <w:szCs w:val="24"/>
+              </w:rPr>
+            </m:ctrlPr>
+          </m:sSupPr>
+          <m:e>
+            <m:r>
+              <w:rPr>
+                <w:rFonts w:ascii="Cambria Math" w:eastAsiaTheme="minorEastAsia" w:hAnsi="Cambria Math"/>
+                <w:sz w:val="24"/>
+                <w:szCs w:val="24"/>
+              </w:rPr>
+              <m:t>σ</m:t>
+            </m:r>
+          </m:e>
+          <m:sup>
+            <m:r>
+              <w:rPr>
+                <w:rFonts w:ascii="Cambria Math" w:eastAsiaTheme="minorEastAsia" w:hAnsi="Cambria Math"/>
+                <w:sz w:val="24"/>
+                <w:szCs w:val="24"/>
+              </w:rPr>
+              <m:t>k</m:t>
+            </m:r>
+          </m:sup>
+        </m:sSup>
+        <m:r>
+          <w:rPr>
+            <w:rFonts w:ascii="Cambria Math" w:eastAsiaTheme="minorEastAsia" w:hAnsi="Cambria Math"/>
+            <w:sz w:val="24"/>
+            <w:szCs w:val="24"/>
+          </w:rPr>
+          <m:t>=e</m:t>
+        </m:r>
+      </m:oMath>
+    </w:p>
+    <w:p>
+      <w:pPr>
+        <w:rPr>
+          <w:rFonts w:ascii="Cambria Math" w:eastAsiaTheme="minorEastAsia" w:hAnsi="Cambria Math"/>
+          <w:sz w:val="24"/>
+          <w:szCs w:val="24"/>
+        </w:rPr>
+      </w:pPr>
+      <w:r>
+        <w:rPr>
+          <w:rFonts w:ascii="Cambria Math" w:eastAsiaTheme="minorEastAsia" w:hAnsi="Cambria Math"/>
+          <w:sz w:val="24"/>
+          <w:szCs w:val="24"/>
+        </w:rPr>
         <w:tab/>
       </w:r>
       <m:oMath>
@@ -3832,7 +4307,7 @@
             <w:sz w:val="24"/>
             <w:szCs w:val="24"/>
           </w:rPr>
-          <m:t>x∼x⟺x=x</m:t>
+          <m:t>x∼y⟺x=y</m:t>
         </m:r>
         <m:sSup>
           <m:sSupPr>
@@ -3872,7 +4347,9 @@
     </w:p>
     <w:p>
       <w:pPr>
-        <w:ind w:firstLine="720"/>
+        <w:tabs>
+          <w:tab w:val="left" w:pos="1350"/>
+        </w:tabs>
         <w:rPr>
           <w:rFonts w:ascii="Cambria Math" w:eastAsiaTheme="minorEastAsia" w:hAnsi="Cambria Math"/>
           <w:sz w:val="24"/>
@@ -3885,8 +4362,563 @@
           <w:sz w:val="24"/>
           <w:szCs w:val="24"/>
         </w:rPr>
-        <w:t xml:space="preserve">Let k be the order of </w:t>
-      </w:r>
+        <w:tab/>
+      </w:r>
+      <m:oMath>
+        <m:r>
+          <w:rPr>
+            <w:rFonts w:ascii="Cambria Math" w:eastAsiaTheme="minorEastAsia" w:hAnsi="Cambria Math"/>
+            <w:sz w:val="24"/>
+            <w:szCs w:val="24"/>
+          </w:rPr>
+          <m:t>⟺x</m:t>
+        </m:r>
+        <m:r>
+          <w:rPr>
+            <w:rFonts w:ascii="Cambria Math" w:eastAsiaTheme="minorEastAsia" w:hAnsi="Cambria Math"/>
+            <w:sz w:val="24"/>
+            <w:szCs w:val="24"/>
+          </w:rPr>
+          <m:t>e</m:t>
+        </m:r>
+        <m:r>
+          <w:rPr>
+            <w:rFonts w:ascii="Cambria Math" w:eastAsiaTheme="minorEastAsia" w:hAnsi="Cambria Math"/>
+            <w:sz w:val="24"/>
+            <w:szCs w:val="24"/>
+          </w:rPr>
+          <m:t>=y</m:t>
+        </m:r>
+        <m:r>
+          <m:rPr>
+            <m:sty m:val="p"/>
+          </m:rPr>
+          <w:rPr>
+            <w:rFonts w:ascii="Cambria Math" w:eastAsiaTheme="minorEastAsia" w:hAnsi="Cambria Math"/>
+            <w:sz w:val="24"/>
+            <w:szCs w:val="24"/>
+          </w:rPr>
+          <m:t>e</m:t>
+        </m:r>
+      </m:oMath>
+    </w:p>
+    <w:p>
+      <w:pPr>
+        <w:tabs>
+          <w:tab w:val="left" w:pos="1350"/>
+        </w:tabs>
+        <w:rPr>
+          <w:rFonts w:ascii="Cambria Math" w:eastAsiaTheme="minorEastAsia" w:hAnsi="Cambria Math"/>
+          <w:sz w:val="24"/>
+          <w:szCs w:val="24"/>
+        </w:rPr>
+      </w:pPr>
+      <w:r>
+        <w:rPr>
+          <w:rFonts w:ascii="Cambria Math" w:eastAsiaTheme="minorEastAsia" w:hAnsi="Cambria Math"/>
+          <w:sz w:val="24"/>
+          <w:szCs w:val="24"/>
+        </w:rPr>
+        <w:tab/>
+      </w:r>
+      <m:oMath>
+        <m:r>
+          <w:rPr>
+            <w:rFonts w:ascii="Cambria Math" w:eastAsiaTheme="minorEastAsia" w:hAnsi="Cambria Math"/>
+            <w:sz w:val="24"/>
+            <w:szCs w:val="24"/>
+          </w:rPr>
+          <m:t>⟺x</m:t>
+        </m:r>
+        <m:sSup>
+          <m:sSupPr>
+            <m:ctrlPr>
+              <w:rPr>
+                <w:rFonts w:ascii="Cambria Math" w:eastAsiaTheme="minorEastAsia" w:hAnsi="Cambria Math"/>
+                <w:sz w:val="24"/>
+                <w:szCs w:val="24"/>
+              </w:rPr>
+            </m:ctrlPr>
+          </m:sSupPr>
+          <m:e>
+            <m:r>
+              <m:rPr>
+                <m:sty m:val="p"/>
+              </m:rPr>
+              <w:rPr>
+                <w:rFonts w:ascii="Cambria Math" w:eastAsiaTheme="minorEastAsia" w:hAnsi="Cambria Math"/>
+                <w:sz w:val="24"/>
+                <w:szCs w:val="24"/>
+              </w:rPr>
+              <m:t>σ</m:t>
+            </m:r>
+          </m:e>
+          <m:sup>
+            <m:r>
+              <w:rPr>
+                <w:rFonts w:ascii="Cambria Math" w:eastAsiaTheme="minorEastAsia" w:hAnsi="Cambria Math"/>
+                <w:sz w:val="24"/>
+                <w:szCs w:val="24"/>
+              </w:rPr>
+              <m:t>k</m:t>
+            </m:r>
+          </m:sup>
+        </m:sSup>
+        <m:r>
+          <w:rPr>
+            <w:rFonts w:ascii="Cambria Math" w:eastAsiaTheme="minorEastAsia" w:hAnsi="Cambria Math"/>
+            <w:sz w:val="24"/>
+            <w:szCs w:val="24"/>
+          </w:rPr>
+          <m:t>=y</m:t>
+        </m:r>
+      </m:oMath>
+    </w:p>
+    <w:p>
+      <w:pPr>
+        <w:tabs>
+          <w:tab w:val="left" w:pos="1350"/>
+        </w:tabs>
+        <w:rPr>
+          <w:rFonts w:ascii="Cambria Math" w:eastAsiaTheme="minorEastAsia" w:hAnsi="Cambria Math"/>
+          <w:sz w:val="24"/>
+          <w:szCs w:val="24"/>
+        </w:rPr>
+      </w:pPr>
+      <w:r>
+        <w:rPr>
+          <w:rFonts w:ascii="Cambria Math" w:eastAsiaTheme="minorEastAsia" w:hAnsi="Cambria Math"/>
+          <w:sz w:val="24"/>
+          <w:szCs w:val="24"/>
+        </w:rPr>
+        <w:tab/>
+      </w:r>
+      <m:oMath>
+        <m:r>
+          <w:rPr>
+            <w:rFonts w:ascii="Cambria Math" w:eastAsiaTheme="minorEastAsia" w:hAnsi="Cambria Math"/>
+            <w:sz w:val="24"/>
+            <w:szCs w:val="24"/>
+          </w:rPr>
+          <m:t>⟺</m:t>
+        </m:r>
+        <m:r>
+          <w:rPr>
+            <w:rFonts w:ascii="Cambria Math" w:eastAsiaTheme="minorEastAsia" w:hAnsi="Cambria Math"/>
+            <w:sz w:val="24"/>
+            <w:szCs w:val="24"/>
+          </w:rPr>
+          <m:t>y</m:t>
+        </m:r>
+        <m:r>
+          <w:rPr>
+            <w:rFonts w:ascii="Cambria Math" w:eastAsiaTheme="minorEastAsia" w:hAnsi="Cambria Math"/>
+            <w:sz w:val="24"/>
+            <w:szCs w:val="24"/>
+          </w:rPr>
+          <m:t>∼</m:t>
+        </m:r>
+        <m:r>
+          <w:rPr>
+            <w:rFonts w:ascii="Cambria Math" w:eastAsiaTheme="minorEastAsia" w:hAnsi="Cambria Math"/>
+            <w:sz w:val="24"/>
+            <w:szCs w:val="24"/>
+          </w:rPr>
+          <m:t>x</m:t>
+        </m:r>
+      </m:oMath>
+    </w:p>
+    <w:p>
+      <w:pPr>
+        <w:rPr>
+          <w:rFonts w:ascii="Cambria Math" w:eastAsiaTheme="minorEastAsia" w:hAnsi="Cambria Math"/>
+          <w:sz w:val="24"/>
+          <w:szCs w:val="24"/>
+        </w:rPr>
+      </w:pPr>
+      <w:r>
+        <w:rPr>
+          <w:rFonts w:ascii="Cambria Math" w:eastAsiaTheme="minorEastAsia" w:hAnsi="Cambria Math"/>
+          <w:sz w:val="24"/>
+          <w:szCs w:val="24"/>
+        </w:rPr>
+        <w:t xml:space="preserve">Transitive property: </w:t>
+      </w:r>
+      <m:oMath>
+        <m:r>
+          <w:rPr>
+            <w:rFonts w:ascii="Cambria Math" w:eastAsiaTheme="minorEastAsia" w:hAnsi="Cambria Math"/>
+            <w:sz w:val="24"/>
+            <w:szCs w:val="24"/>
+          </w:rPr>
+          <m:t>x∼y</m:t>
+        </m:r>
+        <m:r>
+          <w:rPr>
+            <w:rFonts w:ascii="Cambria Math" w:eastAsiaTheme="minorEastAsia" w:hAnsi="Cambria Math"/>
+            <w:sz w:val="24"/>
+            <w:szCs w:val="24"/>
+          </w:rPr>
+          <m:t>∧y</m:t>
+        </m:r>
+        <m:r>
+          <w:rPr>
+            <w:rFonts w:ascii="Cambria Math" w:eastAsiaTheme="minorEastAsia" w:hAnsi="Cambria Math"/>
+            <w:sz w:val="24"/>
+            <w:szCs w:val="24"/>
+          </w:rPr>
+          <m:t>∼</m:t>
+        </m:r>
+        <m:r>
+          <w:rPr>
+            <w:rFonts w:ascii="Cambria Math" w:eastAsiaTheme="minorEastAsia" w:hAnsi="Cambria Math"/>
+            <w:sz w:val="24"/>
+            <w:szCs w:val="24"/>
+          </w:rPr>
+          <m:t>z⟹</m:t>
+        </m:r>
+        <m:r>
+          <w:rPr>
+            <w:rFonts w:ascii="Cambria Math" w:eastAsiaTheme="minorEastAsia" w:hAnsi="Cambria Math"/>
+            <w:sz w:val="24"/>
+            <w:szCs w:val="24"/>
+          </w:rPr>
+          <m:t>x∼</m:t>
+        </m:r>
+        <m:r>
+          <w:rPr>
+            <w:rFonts w:ascii="Cambria Math" w:eastAsiaTheme="minorEastAsia" w:hAnsi="Cambria Math"/>
+            <w:sz w:val="24"/>
+            <w:szCs w:val="24"/>
+          </w:rPr>
+          <m:t>z</m:t>
+        </m:r>
+      </m:oMath>
+    </w:p>
+    <w:p>
+      <w:pPr>
+        <w:rPr>
+          <w:rFonts w:ascii="Cambria Math" w:eastAsiaTheme="minorEastAsia" w:hAnsi="Cambria Math"/>
+          <w:sz w:val="24"/>
+          <w:szCs w:val="24"/>
+        </w:rPr>
+      </w:pPr>
+      <w:r>
+        <w:rPr>
+          <w:rFonts w:ascii="Cambria Math" w:eastAsiaTheme="minorEastAsia" w:hAnsi="Cambria Math"/>
+          <w:sz w:val="24"/>
+          <w:szCs w:val="24"/>
+        </w:rPr>
+        <w:tab/>
+      </w:r>
+      <m:oMath>
+        <m:r>
+          <w:rPr>
+            <w:rFonts w:ascii="Cambria Math" w:eastAsiaTheme="minorEastAsia" w:hAnsi="Cambria Math"/>
+            <w:sz w:val="24"/>
+            <w:szCs w:val="24"/>
+          </w:rPr>
+          <m:t>x∼y⟺x=y</m:t>
+        </m:r>
+        <m:sSup>
+          <m:sSupPr>
+            <m:ctrlPr>
+              <w:rPr>
+                <w:rFonts w:ascii="Cambria Math" w:eastAsiaTheme="minorEastAsia" w:hAnsi="Cambria Math"/>
+                <w:sz w:val="24"/>
+                <w:szCs w:val="24"/>
+              </w:rPr>
+            </m:ctrlPr>
+          </m:sSupPr>
+          <m:e>
+            <m:r>
+              <m:rPr>
+                <m:sty m:val="p"/>
+              </m:rPr>
+              <w:rPr>
+                <w:rFonts w:ascii="Cambria Math" w:eastAsiaTheme="minorEastAsia" w:hAnsi="Cambria Math"/>
+                <w:sz w:val="24"/>
+                <w:szCs w:val="24"/>
+              </w:rPr>
+              <m:t>σ</m:t>
+            </m:r>
+          </m:e>
+          <m:sup>
+            <m:r>
+              <w:rPr>
+                <w:rFonts w:ascii="Cambria Math" w:eastAsiaTheme="minorEastAsia" w:hAnsi="Cambria Math"/>
+                <w:sz w:val="24"/>
+                <w:szCs w:val="24"/>
+              </w:rPr>
+              <m:t>k</m:t>
+            </m:r>
+          </m:sup>
+        </m:sSup>
+      </m:oMath>
+    </w:p>
+    <w:p>
+      <w:pPr>
+        <w:ind w:left="720" w:firstLine="720"/>
+        <w:rPr>
+          <w:rFonts w:ascii="Cambria Math" w:eastAsiaTheme="minorEastAsia" w:hAnsi="Cambria Math"/>
+          <w:sz w:val="24"/>
+          <w:szCs w:val="24"/>
+        </w:rPr>
+      </w:pPr>
+      <m:oMathPara>
+        <m:oMathParaPr>
+          <m:jc m:val="left"/>
+        </m:oMathParaPr>
+        <m:oMath>
+          <m:r>
+            <w:rPr>
+              <w:rFonts w:ascii="Cambria Math" w:eastAsiaTheme="minorEastAsia" w:hAnsi="Cambria Math"/>
+              <w:sz w:val="24"/>
+              <w:szCs w:val="24"/>
+            </w:rPr>
+            <m:t>y</m:t>
+          </m:r>
+          <m:r>
+            <w:rPr>
+              <w:rFonts w:ascii="Cambria Math" w:eastAsiaTheme="minorEastAsia" w:hAnsi="Cambria Math"/>
+              <w:sz w:val="24"/>
+              <w:szCs w:val="24"/>
+            </w:rPr>
+            <m:t>∼</m:t>
+          </m:r>
+          <m:r>
+            <w:rPr>
+              <w:rFonts w:ascii="Cambria Math" w:eastAsiaTheme="minorEastAsia" w:hAnsi="Cambria Math"/>
+              <w:sz w:val="24"/>
+              <w:szCs w:val="24"/>
+            </w:rPr>
+            <m:t>z</m:t>
+          </m:r>
+          <m:r>
+            <w:rPr>
+              <w:rFonts w:ascii="Cambria Math" w:eastAsiaTheme="minorEastAsia" w:hAnsi="Cambria Math"/>
+              <w:sz w:val="24"/>
+              <w:szCs w:val="24"/>
+            </w:rPr>
+            <m:t>⟺</m:t>
+          </m:r>
+          <m:r>
+            <w:rPr>
+              <w:rFonts w:ascii="Cambria Math" w:eastAsiaTheme="minorEastAsia" w:hAnsi="Cambria Math"/>
+              <w:sz w:val="24"/>
+              <w:szCs w:val="24"/>
+            </w:rPr>
+            <m:t>y</m:t>
+          </m:r>
+          <m:r>
+            <w:rPr>
+              <w:rFonts w:ascii="Cambria Math" w:eastAsiaTheme="minorEastAsia" w:hAnsi="Cambria Math"/>
+              <w:sz w:val="24"/>
+              <w:szCs w:val="24"/>
+            </w:rPr>
+            <m:t>=</m:t>
+          </m:r>
+          <m:r>
+            <w:rPr>
+              <w:rFonts w:ascii="Cambria Math" w:eastAsiaTheme="minorEastAsia" w:hAnsi="Cambria Math"/>
+              <w:sz w:val="24"/>
+              <w:szCs w:val="24"/>
+            </w:rPr>
+            <m:t>z</m:t>
+          </m:r>
+          <m:sSup>
+            <m:sSupPr>
+              <m:ctrlPr>
+                <w:rPr>
+                  <w:rFonts w:ascii="Cambria Math" w:eastAsiaTheme="minorEastAsia" w:hAnsi="Cambria Math"/>
+                  <w:sz w:val="24"/>
+                  <w:szCs w:val="24"/>
+                </w:rPr>
+              </m:ctrlPr>
+            </m:sSupPr>
+            <m:e>
+              <m:r>
+                <m:rPr>
+                  <m:sty m:val="p"/>
+                </m:rPr>
+                <w:rPr>
+                  <w:rFonts w:ascii="Cambria Math" w:eastAsiaTheme="minorEastAsia" w:hAnsi="Cambria Math"/>
+                  <w:sz w:val="24"/>
+                  <w:szCs w:val="24"/>
+                </w:rPr>
+                <m:t>σ</m:t>
+              </m:r>
+            </m:e>
+            <m:sup>
+              <m:r>
+                <w:rPr>
+                  <w:rFonts w:ascii="Cambria Math" w:eastAsiaTheme="minorEastAsia" w:hAnsi="Cambria Math"/>
+                  <w:sz w:val="24"/>
+                  <w:szCs w:val="24"/>
+                </w:rPr>
+                <m:t>k</m:t>
+              </m:r>
+            </m:sup>
+          </m:sSup>
+        </m:oMath>
+      </m:oMathPara>
+    </w:p>
+    <w:p>
+      <w:pPr>
+        <w:tabs>
+          <w:tab w:val="left" w:pos="1440"/>
+        </w:tabs>
+        <w:rPr>
+          <w:rFonts w:ascii="Cambria Math" w:eastAsiaTheme="minorEastAsia" w:hAnsi="Cambria Math"/>
+          <w:sz w:val="24"/>
+          <w:szCs w:val="24"/>
+        </w:rPr>
+      </w:pPr>
+      <w:r>
+        <w:rPr>
+          <w:rFonts w:ascii="Cambria Math" w:eastAsiaTheme="minorEastAsia" w:hAnsi="Cambria Math"/>
+          <w:sz w:val="24"/>
+          <w:szCs w:val="24"/>
+        </w:rPr>
+        <w:t>So</w:t>
+      </w:r>
+      <w:r>
+        <w:rPr>
+          <w:rFonts w:ascii="Cambria Math" w:eastAsiaTheme="minorEastAsia" w:hAnsi="Cambria Math"/>
+          <w:sz w:val="24"/>
+          <w:szCs w:val="24"/>
+        </w:rPr>
+        <w:tab/>
+      </w:r>
+      <m:oMath>
+        <m:r>
+          <w:rPr>
+            <w:rFonts w:ascii="Cambria Math" w:eastAsiaTheme="minorEastAsia" w:hAnsi="Cambria Math"/>
+            <w:sz w:val="24"/>
+            <w:szCs w:val="24"/>
+          </w:rPr>
+          <m:t>x=</m:t>
+        </m:r>
+        <m:r>
+          <w:rPr>
+            <w:rFonts w:ascii="Cambria Math" w:eastAsiaTheme="minorEastAsia" w:hAnsi="Cambria Math"/>
+            <w:sz w:val="24"/>
+            <w:szCs w:val="24"/>
+          </w:rPr>
+          <m:t>(</m:t>
+        </m:r>
+        <m:r>
+          <w:rPr>
+            <w:rFonts w:ascii="Cambria Math" w:eastAsiaTheme="minorEastAsia" w:hAnsi="Cambria Math"/>
+            <w:sz w:val="24"/>
+            <w:szCs w:val="24"/>
+          </w:rPr>
+          <m:t>z</m:t>
+        </m:r>
+        <m:sSup>
+          <m:sSupPr>
+            <m:ctrlPr>
+              <w:rPr>
+                <w:rFonts w:ascii="Cambria Math" w:eastAsiaTheme="minorEastAsia" w:hAnsi="Cambria Math"/>
+                <w:sz w:val="24"/>
+                <w:szCs w:val="24"/>
+              </w:rPr>
+            </m:ctrlPr>
+          </m:sSupPr>
+          <m:e>
+            <m:r>
+              <m:rPr>
+                <m:sty m:val="p"/>
+              </m:rPr>
+              <w:rPr>
+                <w:rFonts w:ascii="Cambria Math" w:eastAsiaTheme="minorEastAsia" w:hAnsi="Cambria Math"/>
+                <w:sz w:val="24"/>
+                <w:szCs w:val="24"/>
+              </w:rPr>
+              <m:t>σ</m:t>
+            </m:r>
+          </m:e>
+          <m:sup>
+            <m:r>
+              <w:rPr>
+                <w:rFonts w:ascii="Cambria Math" w:eastAsiaTheme="minorEastAsia" w:hAnsi="Cambria Math"/>
+                <w:sz w:val="24"/>
+                <w:szCs w:val="24"/>
+              </w:rPr>
+              <m:t>k</m:t>
+            </m:r>
+          </m:sup>
+        </m:sSup>
+        <m:r>
+          <w:rPr>
+            <w:rFonts w:ascii="Cambria Math" w:eastAsiaTheme="minorEastAsia" w:hAnsi="Cambria Math"/>
+            <w:sz w:val="24"/>
+            <w:szCs w:val="24"/>
+          </w:rPr>
+          <m:t>)</m:t>
+        </m:r>
+        <m:sSup>
+          <m:sSupPr>
+            <m:ctrlPr>
+              <w:rPr>
+                <w:rFonts w:ascii="Cambria Math" w:eastAsiaTheme="minorEastAsia" w:hAnsi="Cambria Math"/>
+                <w:sz w:val="24"/>
+                <w:szCs w:val="24"/>
+              </w:rPr>
+            </m:ctrlPr>
+          </m:sSupPr>
+          <m:e>
+            <m:r>
+              <m:rPr>
+                <m:sty m:val="p"/>
+              </m:rPr>
+              <w:rPr>
+                <w:rFonts w:ascii="Cambria Math" w:eastAsiaTheme="minorEastAsia" w:hAnsi="Cambria Math"/>
+                <w:sz w:val="24"/>
+                <w:szCs w:val="24"/>
+              </w:rPr>
+              <m:t>σ</m:t>
+            </m:r>
+          </m:e>
+          <m:sup>
+            <m:r>
+              <w:rPr>
+                <w:rFonts w:ascii="Cambria Math" w:eastAsiaTheme="minorEastAsia" w:hAnsi="Cambria Math"/>
+                <w:sz w:val="24"/>
+                <w:szCs w:val="24"/>
+              </w:rPr>
+              <m:t>k</m:t>
+            </m:r>
+          </m:sup>
+        </m:sSup>
+      </m:oMath>
+    </w:p>
+    <w:p>
+      <w:pPr>
+        <w:rPr>
+          <w:rFonts w:ascii="Cambria Math" w:eastAsiaTheme="minorEastAsia" w:hAnsi="Cambria Math"/>
+          <w:sz w:val="24"/>
+          <w:szCs w:val="24"/>
+        </w:rPr>
+      </w:pPr>
+      <w:r>
+        <w:rPr>
+          <w:rFonts w:ascii="Cambria Math" w:eastAsiaTheme="minorEastAsia" w:hAnsi="Cambria Math"/>
+          <w:sz w:val="24"/>
+          <w:szCs w:val="24"/>
+        </w:rPr>
+        <w:t xml:space="preserve">Let k be the order </w:t>
+      </w:r>
+      <w:proofErr w:type="gramStart"/>
+      <w:r>
+        <w:rPr>
+          <w:rFonts w:ascii="Cambria Math" w:eastAsiaTheme="minorEastAsia" w:hAnsi="Cambria Math"/>
+          <w:sz w:val="24"/>
+          <w:szCs w:val="24"/>
+        </w:rPr>
+        <w:t xml:space="preserve">of </w:t>
+      </w:r>
+      <w:proofErr w:type="gramEnd"/>
       <m:oMath>
         <m:r>
           <m:rPr>
@@ -3953,95 +4985,7 @@
     </w:p>
     <w:p>
       <w:pPr>
-        <w:rPr>
-          <w:rFonts w:ascii="Cambria Math" w:eastAsiaTheme="minorEastAsia" w:hAnsi="Cambria Math"/>
-          <w:sz w:val="24"/>
-          <w:szCs w:val="24"/>
-        </w:rPr>
-      </w:pPr>
-      <w:r>
-        <w:rPr>
-          <w:rFonts w:ascii="Cambria Math" w:eastAsiaTheme="minorEastAsia" w:hAnsi="Cambria Math"/>
-          <w:sz w:val="24"/>
-          <w:szCs w:val="24"/>
-        </w:rPr>
-        <w:tab/>
-      </w:r>
-      <m:oMath>
-        <m:r>
-          <w:rPr>
-            <w:rFonts w:ascii="Cambria Math" w:eastAsiaTheme="minorEastAsia" w:hAnsi="Cambria Math"/>
-            <w:sz w:val="24"/>
-            <w:szCs w:val="24"/>
-          </w:rPr>
-          <m:t>x∼x⟺x=x</m:t>
-        </m:r>
-        <m:sSup>
-          <m:sSupPr>
-            <m:ctrlPr>
-              <w:rPr>
-                <w:rFonts w:ascii="Cambria Math" w:eastAsiaTheme="minorEastAsia" w:hAnsi="Cambria Math"/>
-                <w:sz w:val="24"/>
-                <w:szCs w:val="24"/>
-              </w:rPr>
-            </m:ctrlPr>
-          </m:sSupPr>
-          <m:e>
-            <m:r>
-              <m:rPr>
-                <m:sty m:val="p"/>
-              </m:rPr>
-              <w:rPr>
-                <w:rFonts w:ascii="Cambria Math" w:eastAsiaTheme="minorEastAsia" w:hAnsi="Cambria Math"/>
-                <w:sz w:val="24"/>
-                <w:szCs w:val="24"/>
-              </w:rPr>
-              <m:t>σ</m:t>
-            </m:r>
-          </m:e>
-          <m:sup>
-            <m:r>
-              <w:rPr>
-                <w:rFonts w:ascii="Cambria Math" w:eastAsiaTheme="minorEastAsia" w:hAnsi="Cambria Math"/>
-                <w:sz w:val="24"/>
-                <w:szCs w:val="24"/>
-              </w:rPr>
-              <m:t>k</m:t>
-            </m:r>
-          </m:sup>
-        </m:sSup>
-        <m:r>
-          <w:rPr>
-            <w:rFonts w:ascii="Cambria Math" w:eastAsiaTheme="minorEastAsia" w:hAnsi="Cambria Math"/>
-            <w:sz w:val="24"/>
-            <w:szCs w:val="24"/>
-          </w:rPr>
-          <m:t>⟺x=x</m:t>
-        </m:r>
-        <m:r>
-          <m:rPr>
-            <m:sty m:val="p"/>
-          </m:rPr>
-          <w:rPr>
-            <w:rFonts w:ascii="Cambria Math" w:eastAsiaTheme="minorEastAsia" w:hAnsi="Cambria Math"/>
-            <w:sz w:val="24"/>
-            <w:szCs w:val="24"/>
-          </w:rPr>
-          <m:t>e</m:t>
-        </m:r>
-        <m:r>
-          <w:rPr>
-            <w:rFonts w:ascii="Cambria Math" w:eastAsiaTheme="minorEastAsia" w:hAnsi="Cambria Math"/>
-            <w:sz w:val="24"/>
-            <w:szCs w:val="24"/>
-          </w:rPr>
-          <m:t>⟺x=x</m:t>
-        </m:r>
-      </m:oMath>
-    </w:p>
-    <w:p>
-      <w:pPr>
-        <w:ind w:firstLine="720"/>
+        <w:ind w:left="720" w:firstLine="720"/>
         <w:rPr>
           <w:rFonts w:ascii="Cambria Math" w:eastAsiaTheme="minorEastAsia" w:hAnsi="Cambria Math"/>
           <w:sz w:val="24"/>
@@ -4052,8 +4996,1576 @@
     <w:p>
       <w:pPr>
         <w:tabs>
-          <w:tab w:val="left" w:pos="2880"/>
+          <w:tab w:val="left" w:pos="720"/>
         </w:tabs>
+        <w:rPr>
+          <w:rFonts w:ascii="Cambria Math" w:eastAsiaTheme="minorEastAsia" w:hAnsi="Cambria Math"/>
+          <w:sz w:val="24"/>
+          <w:szCs w:val="24"/>
+        </w:rPr>
+      </w:pPr>
+      <w:r>
+        <w:rPr>
+          <w:rFonts w:ascii="Cambria Math" w:eastAsiaTheme="minorEastAsia" w:hAnsi="Cambria Math"/>
+          <w:sz w:val="24"/>
+          <w:szCs w:val="24"/>
+        </w:rPr>
+        <w:t>Therefore</w:t>
+      </w:r>
+      <w:r>
+        <w:rPr>
+          <w:rFonts w:ascii="Cambria Math" w:eastAsiaTheme="minorEastAsia" w:hAnsi="Cambria Math"/>
+          <w:sz w:val="24"/>
+          <w:szCs w:val="24"/>
+        </w:rPr>
+        <w:tab/>
+      </w:r>
+      <m:oMath>
+        <m:r>
+          <w:rPr>
+            <w:rFonts w:ascii="Cambria Math" w:eastAsiaTheme="minorEastAsia" w:hAnsi="Cambria Math"/>
+            <w:sz w:val="24"/>
+            <w:szCs w:val="24"/>
+          </w:rPr>
+          <m:t>x=</m:t>
+        </m:r>
+        <m:d>
+          <m:dPr>
+            <m:ctrlPr>
+              <w:rPr>
+                <w:rFonts w:ascii="Cambria Math" w:eastAsiaTheme="minorEastAsia" w:hAnsi="Cambria Math"/>
+                <w:i/>
+                <w:sz w:val="24"/>
+                <w:szCs w:val="24"/>
+              </w:rPr>
+            </m:ctrlPr>
+          </m:dPr>
+          <m:e>
+            <m:r>
+              <w:rPr>
+                <w:rFonts w:ascii="Cambria Math" w:eastAsiaTheme="minorEastAsia" w:hAnsi="Cambria Math"/>
+                <w:sz w:val="24"/>
+                <w:szCs w:val="24"/>
+              </w:rPr>
+              <m:t>z</m:t>
+            </m:r>
+            <m:sSup>
+              <m:sSupPr>
+                <m:ctrlPr>
+                  <w:rPr>
+                    <w:rFonts w:ascii="Cambria Math" w:eastAsiaTheme="minorEastAsia" w:hAnsi="Cambria Math"/>
+                    <w:sz w:val="24"/>
+                    <w:szCs w:val="24"/>
+                  </w:rPr>
+                </m:ctrlPr>
+              </m:sSupPr>
+              <m:e>
+                <m:r>
+                  <m:rPr>
+                    <m:sty m:val="p"/>
+                  </m:rPr>
+                  <w:rPr>
+                    <w:rFonts w:ascii="Cambria Math" w:eastAsiaTheme="minorEastAsia" w:hAnsi="Cambria Math"/>
+                    <w:sz w:val="24"/>
+                    <w:szCs w:val="24"/>
+                  </w:rPr>
+                  <m:t>σ</m:t>
+                </m:r>
+              </m:e>
+              <m:sup>
+                <m:r>
+                  <w:rPr>
+                    <w:rFonts w:ascii="Cambria Math" w:eastAsiaTheme="minorEastAsia" w:hAnsi="Cambria Math"/>
+                    <w:sz w:val="24"/>
+                    <w:szCs w:val="24"/>
+                  </w:rPr>
+                  <m:t>k</m:t>
+                </m:r>
+              </m:sup>
+            </m:sSup>
+          </m:e>
+        </m:d>
+        <m:r>
+          <w:rPr>
+            <w:rFonts w:ascii="Cambria Math" w:eastAsiaTheme="minorEastAsia" w:hAnsi="Cambria Math"/>
+            <w:sz w:val="24"/>
+            <w:szCs w:val="24"/>
+          </w:rPr>
+          <m:t>e=</m:t>
+        </m:r>
+        <m:r>
+          <w:rPr>
+            <w:rFonts w:ascii="Cambria Math" w:eastAsiaTheme="minorEastAsia" w:hAnsi="Cambria Math"/>
+            <w:sz w:val="24"/>
+            <w:szCs w:val="24"/>
+          </w:rPr>
+          <m:t>z</m:t>
+        </m:r>
+        <m:sSup>
+          <m:sSupPr>
+            <m:ctrlPr>
+              <w:rPr>
+                <w:rFonts w:ascii="Cambria Math" w:eastAsiaTheme="minorEastAsia" w:hAnsi="Cambria Math"/>
+                <w:sz w:val="24"/>
+                <w:szCs w:val="24"/>
+              </w:rPr>
+            </m:ctrlPr>
+          </m:sSupPr>
+          <m:e>
+            <m:r>
+              <m:rPr>
+                <m:sty m:val="p"/>
+              </m:rPr>
+              <w:rPr>
+                <w:rFonts w:ascii="Cambria Math" w:eastAsiaTheme="minorEastAsia" w:hAnsi="Cambria Math"/>
+                <w:sz w:val="24"/>
+                <w:szCs w:val="24"/>
+              </w:rPr>
+              <m:t>σ</m:t>
+            </m:r>
+          </m:e>
+          <m:sup>
+            <m:r>
+              <w:rPr>
+                <w:rFonts w:ascii="Cambria Math" w:eastAsiaTheme="minorEastAsia" w:hAnsi="Cambria Math"/>
+                <w:sz w:val="24"/>
+                <w:szCs w:val="24"/>
+              </w:rPr>
+              <m:t>k</m:t>
+            </m:r>
+          </m:sup>
+        </m:sSup>
+      </m:oMath>
+    </w:p>
+    <w:p>
+      <w:pPr>
+        <w:tabs>
+          <w:tab w:val="left" w:pos="720"/>
+        </w:tabs>
+        <w:rPr>
+          <w:rFonts w:ascii="Cambria Math" w:eastAsiaTheme="minorEastAsia" w:hAnsi="Cambria Math"/>
+          <w:sz w:val="24"/>
+          <w:szCs w:val="24"/>
+        </w:rPr>
+      </w:pPr>
+      <w:r>
+        <w:rPr>
+          <w:rFonts w:ascii="Cambria Math" w:eastAsiaTheme="minorEastAsia" w:hAnsi="Cambria Math"/>
+          <w:sz w:val="24"/>
+          <w:szCs w:val="24"/>
+        </w:rPr>
+        <w:t>And so</w:t>
+      </w:r>
+      <w:r>
+        <w:rPr>
+          <w:rFonts w:ascii="Cambria Math" w:eastAsiaTheme="minorEastAsia" w:hAnsi="Cambria Math"/>
+          <w:sz w:val="24"/>
+          <w:szCs w:val="24"/>
+        </w:rPr>
+        <w:tab/>
+      </w:r>
+      <w:r>
+        <w:rPr>
+          <w:rFonts w:ascii="Cambria Math" w:eastAsiaTheme="minorEastAsia" w:hAnsi="Cambria Math"/>
+          <w:sz w:val="24"/>
+          <w:szCs w:val="24"/>
+        </w:rPr>
+        <w:tab/>
+      </w:r>
+      <m:oMath>
+        <m:r>
+          <w:rPr>
+            <w:rFonts w:ascii="Cambria Math" w:eastAsiaTheme="minorEastAsia" w:hAnsi="Cambria Math"/>
+            <w:sz w:val="24"/>
+            <w:szCs w:val="24"/>
+          </w:rPr>
+          <m:t>x</m:t>
+        </m:r>
+        <m:r>
+          <w:rPr>
+            <w:rFonts w:ascii="Cambria Math" w:eastAsiaTheme="minorEastAsia" w:hAnsi="Cambria Math"/>
+            <w:sz w:val="24"/>
+            <w:szCs w:val="24"/>
+          </w:rPr>
+          <m:t>∼</m:t>
+        </m:r>
+        <m:r>
+          <w:rPr>
+            <w:rFonts w:ascii="Cambria Math" w:eastAsiaTheme="minorEastAsia" w:hAnsi="Cambria Math"/>
+            <w:sz w:val="24"/>
+            <w:szCs w:val="24"/>
+          </w:rPr>
+          <m:t>z</m:t>
+        </m:r>
+      </m:oMath>
+    </w:p>
+    <w:p>
+      <w:pPr>
+        <w:tabs>
+          <w:tab w:val="left" w:pos="720"/>
+        </w:tabs>
+        <w:rPr>
+          <w:rFonts w:ascii="Cambria Math" w:eastAsiaTheme="minorEastAsia" w:hAnsi="Cambria Math"/>
+          <w:sz w:val="24"/>
+          <w:szCs w:val="24"/>
+        </w:rPr>
+      </w:pPr>
+      <w:r>
+        <w:rPr>
+          <w:rFonts w:ascii="Cambria Math" w:eastAsiaTheme="minorEastAsia" w:hAnsi="Cambria Math"/>
+          <w:sz w:val="24"/>
+          <w:szCs w:val="24"/>
+        </w:rPr>
+        <w:t xml:space="preserve">Then </w:t>
+      </w:r>
+      <w:r>
+        <w:rPr>
+          <w:rFonts w:ascii="Cambria Math" w:eastAsiaTheme="minorEastAsia" w:hAnsi="Cambria Math"/>
+          <w:sz w:val="24"/>
+          <w:szCs w:val="24"/>
+        </w:rPr>
+        <w:t>~ is an equivalence relation.</w:t>
+      </w:r>
+    </w:p>
+    <w:p>
+      <w:pPr>
+        <w:tabs>
+          <w:tab w:val="left" w:pos="720"/>
+        </w:tabs>
+        <w:rPr>
+          <w:rFonts w:ascii="Cambria Math" w:eastAsiaTheme="minorEastAsia" w:hAnsi="Cambria Math"/>
+          <w:sz w:val="24"/>
+          <w:szCs w:val="24"/>
+        </w:rPr>
+      </w:pPr>
+    </w:p>
+    <w:p>
+      <w:pPr>
+        <w:rPr>
+          <w:rFonts w:ascii="Cambria Math" w:eastAsiaTheme="minorEastAsia" w:hAnsi="Cambria Math"/>
+          <w:i/>
+          <w:sz w:val="24"/>
+          <w:szCs w:val="24"/>
+        </w:rPr>
+      </w:pPr>
+      <w:r>
+        <w:rPr>
+          <w:rFonts w:ascii="Cambria Math" w:eastAsiaTheme="minorEastAsia" w:hAnsi="Cambria Math"/>
+          <w:i/>
+          <w:sz w:val="24"/>
+          <w:szCs w:val="24"/>
+        </w:rPr>
+        <w:t>Proposition 6</w:t>
+      </w:r>
+      <w:r>
+        <w:rPr>
+          <w:rFonts w:ascii="Cambria Math" w:eastAsiaTheme="minorEastAsia" w:hAnsi="Cambria Math"/>
+          <w:i/>
+          <w:sz w:val="24"/>
+          <w:szCs w:val="24"/>
+        </w:rPr>
+        <w:t xml:space="preserve">: </w:t>
+      </w:r>
+      <w:r>
+        <w:rPr>
+          <w:rFonts w:ascii="Cambria Math" w:eastAsiaTheme="minorEastAsia" w:hAnsi="Cambria Math"/>
+          <w:i/>
+          <w:sz w:val="24"/>
+          <w:szCs w:val="24"/>
+        </w:rPr>
+        <w:t>Every permutation can be written as the product of disjoint cycles.</w:t>
+      </w:r>
+    </w:p>
+    <w:p>
+      <w:pPr>
+        <w:rPr>
+          <w:rFonts w:ascii="Cambria Math" w:eastAsiaTheme="minorEastAsia" w:hAnsi="Cambria Math"/>
+          <w:sz w:val="24"/>
+          <w:szCs w:val="24"/>
+        </w:rPr>
+      </w:pPr>
+      <w:r>
+        <w:rPr>
+          <w:rFonts w:ascii="Cambria Math" w:eastAsiaTheme="minorEastAsia" w:hAnsi="Cambria Math"/>
+          <w:sz w:val="24"/>
+          <w:szCs w:val="24"/>
+        </w:rPr>
+        <w:tab/>
+      </w:r>
+      <w:r>
+        <w:rPr>
+          <w:rFonts w:ascii="Cambria Math" w:eastAsiaTheme="minorEastAsia" w:hAnsi="Cambria Math"/>
+          <w:b/>
+          <w:sz w:val="24"/>
+          <w:szCs w:val="24"/>
+          <w:u w:val="single"/>
+        </w:rPr>
+        <w:t>Proof</w:t>
+      </w:r>
+      <w:r>
+        <w:rPr>
+          <w:rFonts w:ascii="Cambria Math" w:eastAsiaTheme="minorEastAsia" w:hAnsi="Cambria Math"/>
+          <w:sz w:val="24"/>
+          <w:szCs w:val="24"/>
+        </w:rPr>
+        <w:t>:</w:t>
+      </w:r>
+    </w:p>
+    <w:p>
+      <w:pPr>
+        <w:rPr>
+          <w:rFonts w:ascii="Cambria Math" w:eastAsiaTheme="minorEastAsia" w:hAnsi="Cambria Math"/>
+          <w:sz w:val="24"/>
+          <w:szCs w:val="24"/>
+        </w:rPr>
+      </w:pPr>
+      <w:r>
+        <w:rPr>
+          <w:rFonts w:ascii="Cambria Math" w:eastAsiaTheme="minorEastAsia" w:hAnsi="Cambria Math"/>
+          <w:sz w:val="24"/>
+          <w:szCs w:val="24"/>
+        </w:rPr>
+        <w:t xml:space="preserve">Let </w:t>
+      </w:r>
+      <m:oMath>
+        <m:r>
+          <m:rPr>
+            <m:sty m:val="p"/>
+          </m:rPr>
+          <w:rPr>
+            <w:rFonts w:ascii="Cambria Math" w:eastAsiaTheme="minorEastAsia" w:hAnsi="Cambria Math"/>
+            <w:sz w:val="24"/>
+            <w:szCs w:val="24"/>
+          </w:rPr>
+          <m:t>σ</m:t>
+        </m:r>
+      </m:oMath>
+      <w:r>
+        <w:rPr>
+          <w:rFonts w:ascii="Cambria Math" w:eastAsiaTheme="minorEastAsia" w:hAnsi="Cambria Math"/>
+          <w:sz w:val="24"/>
+          <w:szCs w:val="24"/>
+        </w:rPr>
+        <w:t xml:space="preserve"> be a permutation of S and let </w:t>
+      </w:r>
+      <m:oMath>
+        <m:sSub>
+          <m:sSubPr>
+            <m:ctrlPr>
+              <w:rPr>
+                <w:rFonts w:ascii="Cambria Math" w:eastAsiaTheme="minorEastAsia" w:hAnsi="Cambria Math"/>
+                <w:i/>
+                <w:sz w:val="24"/>
+                <w:szCs w:val="24"/>
+              </w:rPr>
+            </m:ctrlPr>
+          </m:sSubPr>
+          <m:e>
+            <m:r>
+              <w:rPr>
+                <w:rFonts w:ascii="Cambria Math" w:eastAsiaTheme="minorEastAsia" w:hAnsi="Cambria Math"/>
+                <w:sz w:val="24"/>
+                <w:szCs w:val="24"/>
+              </w:rPr>
+              <m:t>O</m:t>
+            </m:r>
+          </m:e>
+          <m:sub>
+            <m:r>
+              <w:rPr>
+                <w:rFonts w:ascii="Cambria Math" w:eastAsiaTheme="minorEastAsia" w:hAnsi="Cambria Math"/>
+                <w:sz w:val="24"/>
+                <w:szCs w:val="24"/>
+              </w:rPr>
+              <m:t>1</m:t>
+            </m:r>
+          </m:sub>
+        </m:sSub>
+        <m:r>
+          <w:rPr>
+            <w:rFonts w:ascii="Cambria Math" w:eastAsiaTheme="minorEastAsia" w:hAnsi="Cambria Math"/>
+            <w:sz w:val="24"/>
+            <w:szCs w:val="24"/>
+          </w:rPr>
+          <m:t>,</m:t>
+        </m:r>
+        <m:sSub>
+          <m:sSubPr>
+            <m:ctrlPr>
+              <w:rPr>
+                <w:rFonts w:ascii="Cambria Math" w:eastAsiaTheme="minorEastAsia" w:hAnsi="Cambria Math"/>
+                <w:i/>
+                <w:sz w:val="24"/>
+                <w:szCs w:val="24"/>
+              </w:rPr>
+            </m:ctrlPr>
+          </m:sSubPr>
+          <m:e>
+            <m:r>
+              <w:rPr>
+                <w:rFonts w:ascii="Cambria Math" w:eastAsiaTheme="minorEastAsia" w:hAnsi="Cambria Math"/>
+                <w:sz w:val="24"/>
+                <w:szCs w:val="24"/>
+              </w:rPr>
+              <m:t>O</m:t>
+            </m:r>
+          </m:e>
+          <m:sub>
+            <m:r>
+              <w:rPr>
+                <w:rFonts w:ascii="Cambria Math" w:eastAsiaTheme="minorEastAsia" w:hAnsi="Cambria Math"/>
+                <w:sz w:val="24"/>
+                <w:szCs w:val="24"/>
+              </w:rPr>
+              <m:t>2</m:t>
+            </m:r>
+          </m:sub>
+        </m:sSub>
+        <m:r>
+          <w:rPr>
+            <w:rFonts w:ascii="Cambria Math" w:eastAsiaTheme="minorEastAsia" w:hAnsi="Cambria Math"/>
+            <w:sz w:val="24"/>
+            <w:szCs w:val="24"/>
+          </w:rPr>
+          <m:t>,</m:t>
+        </m:r>
+        <m:r>
+          <w:rPr>
+            <w:rFonts w:ascii="Cambria Math" w:eastAsiaTheme="minorEastAsia" w:hAnsi="Cambria Math"/>
+            <w:sz w:val="24"/>
+            <w:szCs w:val="24"/>
+          </w:rPr>
+          <m:t>…,</m:t>
+        </m:r>
+        <m:sSub>
+          <m:sSubPr>
+            <m:ctrlPr>
+              <w:rPr>
+                <w:rFonts w:ascii="Cambria Math" w:eastAsiaTheme="minorEastAsia" w:hAnsi="Cambria Math"/>
+                <w:i/>
+                <w:sz w:val="24"/>
+                <w:szCs w:val="24"/>
+              </w:rPr>
+            </m:ctrlPr>
+          </m:sSubPr>
+          <m:e>
+            <m:r>
+              <w:rPr>
+                <w:rFonts w:ascii="Cambria Math" w:eastAsiaTheme="minorEastAsia" w:hAnsi="Cambria Math"/>
+                <w:sz w:val="24"/>
+                <w:szCs w:val="24"/>
+              </w:rPr>
+              <m:t>O</m:t>
+            </m:r>
+          </m:e>
+          <m:sub>
+            <m:r>
+              <w:rPr>
+                <w:rFonts w:ascii="Cambria Math" w:eastAsiaTheme="minorEastAsia" w:hAnsi="Cambria Math"/>
+                <w:sz w:val="24"/>
+                <w:szCs w:val="24"/>
+              </w:rPr>
+              <m:t>k</m:t>
+            </m:r>
+          </m:sub>
+        </m:sSub>
+      </m:oMath>
+      <w:r>
+        <w:rPr>
+          <w:rFonts w:ascii="Cambria Math" w:eastAsiaTheme="minorEastAsia" w:hAnsi="Cambria Math"/>
+          <w:sz w:val="24"/>
+          <w:szCs w:val="24"/>
+        </w:rPr>
+        <w:t xml:space="preserve"> be the orbits </w:t>
+      </w:r>
+      <w:proofErr w:type="gramStart"/>
+      <w:r>
+        <w:rPr>
+          <w:rFonts w:ascii="Cambria Math" w:eastAsiaTheme="minorEastAsia" w:hAnsi="Cambria Math"/>
+          <w:sz w:val="24"/>
+          <w:szCs w:val="24"/>
+        </w:rPr>
+        <w:t xml:space="preserve">of </w:t>
+      </w:r>
+      <w:proofErr w:type="gramEnd"/>
+      <m:oMath>
+        <m:r>
+          <m:rPr>
+            <m:sty m:val="p"/>
+          </m:rPr>
+          <w:rPr>
+            <w:rFonts w:ascii="Cambria Math" w:eastAsiaTheme="minorEastAsia" w:hAnsi="Cambria Math"/>
+            <w:sz w:val="24"/>
+            <w:szCs w:val="24"/>
+          </w:rPr>
+          <m:t>σ</m:t>
+        </m:r>
+      </m:oMath>
+      <w:r>
+        <w:rPr>
+          <w:rFonts w:ascii="Cambria Math" w:eastAsiaTheme="minorEastAsia" w:hAnsi="Cambria Math"/>
+          <w:sz w:val="24"/>
+          <w:szCs w:val="24"/>
+        </w:rPr>
+        <w:t xml:space="preserve">. For </w:t>
+      </w:r>
+      <w:proofErr w:type="gramStart"/>
+      <w:r>
+        <w:rPr>
+          <w:rFonts w:ascii="Cambria Math" w:eastAsiaTheme="minorEastAsia" w:hAnsi="Cambria Math"/>
+          <w:sz w:val="24"/>
+          <w:szCs w:val="24"/>
+        </w:rPr>
+        <w:t xml:space="preserve">each </w:t>
+      </w:r>
+      <w:proofErr w:type="gramEnd"/>
+      <m:oMath>
+        <m:sSub>
+          <m:sSubPr>
+            <m:ctrlPr>
+              <w:rPr>
+                <w:rFonts w:ascii="Cambria Math" w:eastAsiaTheme="minorEastAsia" w:hAnsi="Cambria Math"/>
+                <w:i/>
+                <w:sz w:val="24"/>
+                <w:szCs w:val="24"/>
+              </w:rPr>
+            </m:ctrlPr>
+          </m:sSubPr>
+          <m:e>
+            <m:r>
+              <w:rPr>
+                <w:rFonts w:ascii="Cambria Math" w:eastAsiaTheme="minorEastAsia" w:hAnsi="Cambria Math"/>
+                <w:sz w:val="24"/>
+                <w:szCs w:val="24"/>
+              </w:rPr>
+              <m:t>O</m:t>
+            </m:r>
+          </m:e>
+          <m:sub>
+            <m:r>
+              <w:rPr>
+                <w:rFonts w:ascii="Cambria Math" w:eastAsiaTheme="minorEastAsia" w:hAnsi="Cambria Math"/>
+                <w:sz w:val="24"/>
+                <w:szCs w:val="24"/>
+              </w:rPr>
+              <m:t>i</m:t>
+            </m:r>
+          </m:sub>
+        </m:sSub>
+      </m:oMath>
+      <w:r>
+        <w:rPr>
+          <w:rFonts w:ascii="Cambria Math" w:eastAsiaTheme="minorEastAsia" w:hAnsi="Cambria Math"/>
+          <w:sz w:val="24"/>
+          <w:szCs w:val="24"/>
+        </w:rPr>
+        <w:t xml:space="preserve">, the permutation </w:t>
+      </w:r>
+      <m:oMath>
+        <m:r>
+          <m:rPr>
+            <m:sty m:val="p"/>
+          </m:rPr>
+          <w:rPr>
+            <w:rFonts w:ascii="Cambria Math" w:eastAsiaTheme="minorEastAsia" w:hAnsi="Cambria Math"/>
+            <w:sz w:val="24"/>
+            <w:szCs w:val="24"/>
+          </w:rPr>
+          <m:t>σ</m:t>
+        </m:r>
+      </m:oMath>
+      <w:r>
+        <w:rPr>
+          <w:rFonts w:ascii="Cambria Math" w:eastAsiaTheme="minorEastAsia" w:hAnsi="Cambria Math"/>
+          <w:sz w:val="24"/>
+          <w:szCs w:val="24"/>
+        </w:rPr>
+        <w:t xml:space="preserve"> is a cycle </w:t>
+      </w:r>
+      <m:oMath>
+        <m:sSub>
+          <m:sSubPr>
+            <m:ctrlPr>
+              <w:rPr>
+                <w:rFonts w:ascii="Cambria Math" w:eastAsiaTheme="minorEastAsia" w:hAnsi="Cambria Math"/>
+                <w:i/>
+                <w:sz w:val="24"/>
+                <w:szCs w:val="24"/>
+              </w:rPr>
+            </m:ctrlPr>
+          </m:sSubPr>
+          <m:e>
+            <m:r>
+              <w:rPr>
+                <w:rFonts w:ascii="Cambria Math" w:eastAsiaTheme="minorEastAsia" w:hAnsi="Cambria Math"/>
+                <w:sz w:val="24"/>
+                <w:szCs w:val="24"/>
+              </w:rPr>
+              <m:t>C</m:t>
+            </m:r>
+          </m:e>
+          <m:sub>
+            <m:r>
+              <w:rPr>
+                <w:rFonts w:ascii="Cambria Math" w:eastAsiaTheme="minorEastAsia" w:hAnsi="Cambria Math"/>
+                <w:sz w:val="24"/>
+                <w:szCs w:val="24"/>
+              </w:rPr>
+              <m:t>i</m:t>
+            </m:r>
+          </m:sub>
+        </m:sSub>
+      </m:oMath>
+      <w:r>
+        <w:rPr>
+          <w:rFonts w:ascii="Cambria Math" w:eastAsiaTheme="minorEastAsia" w:hAnsi="Cambria Math"/>
+          <w:sz w:val="24"/>
+          <w:szCs w:val="24"/>
+        </w:rPr>
+        <w:t xml:space="preserve">. Since ~ is an equivalence relation, the orbits of </w:t>
+      </w:r>
+      <m:oMath>
+        <m:r>
+          <m:rPr>
+            <m:sty m:val="p"/>
+          </m:rPr>
+          <w:rPr>
+            <w:rFonts w:ascii="Cambria Math" w:eastAsiaTheme="minorEastAsia" w:hAnsi="Cambria Math"/>
+            <w:sz w:val="24"/>
+            <w:szCs w:val="24"/>
+          </w:rPr>
+          <m:t>σ</m:t>
+        </m:r>
+      </m:oMath>
+      <w:r>
+        <w:rPr>
+          <w:rFonts w:ascii="Cambria Math" w:eastAsiaTheme="minorEastAsia" w:hAnsi="Cambria Math"/>
+          <w:sz w:val="24"/>
+          <w:szCs w:val="24"/>
+        </w:rPr>
+        <w:t xml:space="preserve"> are disjointed to each other. Also</w:t>
+      </w:r>
+      <w:proofErr w:type="gramStart"/>
+      <w:r>
+        <w:rPr>
+          <w:rFonts w:ascii="Cambria Math" w:eastAsiaTheme="minorEastAsia" w:hAnsi="Cambria Math"/>
+          <w:sz w:val="24"/>
+          <w:szCs w:val="24"/>
+        </w:rPr>
+        <w:t xml:space="preserve">, </w:t>
+      </w:r>
+      <w:proofErr w:type="gramEnd"/>
+      <m:oMath>
+        <m:r>
+          <m:rPr>
+            <m:sty m:val="p"/>
+          </m:rPr>
+          <w:rPr>
+            <w:rFonts w:ascii="Cambria Math" w:eastAsiaTheme="minorEastAsia" w:hAnsi="Cambria Math"/>
+            <w:sz w:val="24"/>
+            <w:szCs w:val="24"/>
+          </w:rPr>
+          <m:t>σ</m:t>
+        </m:r>
+        <m:r>
+          <w:rPr>
+            <w:rFonts w:ascii="Cambria Math" w:eastAsiaTheme="minorEastAsia" w:hAnsi="Cambria Math"/>
+            <w:sz w:val="24"/>
+            <w:szCs w:val="24"/>
+          </w:rPr>
+          <m:t>=</m:t>
+        </m:r>
+        <m:sSub>
+          <m:sSubPr>
+            <m:ctrlPr>
+              <w:rPr>
+                <w:rFonts w:ascii="Cambria Math" w:eastAsiaTheme="minorEastAsia" w:hAnsi="Cambria Math"/>
+                <w:i/>
+                <w:sz w:val="24"/>
+                <w:szCs w:val="24"/>
+              </w:rPr>
+            </m:ctrlPr>
+          </m:sSubPr>
+          <m:e>
+            <m:r>
+              <w:rPr>
+                <w:rFonts w:ascii="Cambria Math" w:eastAsiaTheme="minorEastAsia" w:hAnsi="Cambria Math"/>
+                <w:sz w:val="24"/>
+                <w:szCs w:val="24"/>
+              </w:rPr>
+              <m:t>C</m:t>
+            </m:r>
+          </m:e>
+          <m:sub>
+            <m:r>
+              <w:rPr>
+                <w:rFonts w:ascii="Cambria Math" w:eastAsiaTheme="minorEastAsia" w:hAnsi="Cambria Math"/>
+                <w:sz w:val="24"/>
+                <w:szCs w:val="24"/>
+              </w:rPr>
+              <m:t>1</m:t>
+            </m:r>
+          </m:sub>
+        </m:sSub>
+        <m:sSub>
+          <m:sSubPr>
+            <m:ctrlPr>
+              <w:rPr>
+                <w:rFonts w:ascii="Cambria Math" w:eastAsiaTheme="minorEastAsia" w:hAnsi="Cambria Math"/>
+                <w:i/>
+                <w:sz w:val="24"/>
+                <w:szCs w:val="24"/>
+              </w:rPr>
+            </m:ctrlPr>
+          </m:sSubPr>
+          <m:e>
+            <m:r>
+              <w:rPr>
+                <w:rFonts w:ascii="Cambria Math" w:eastAsiaTheme="minorEastAsia" w:hAnsi="Cambria Math"/>
+                <w:sz w:val="24"/>
+                <w:szCs w:val="24"/>
+              </w:rPr>
+              <m:t>C</m:t>
+            </m:r>
+          </m:e>
+          <m:sub>
+            <m:r>
+              <w:rPr>
+                <w:rFonts w:ascii="Cambria Math" w:eastAsiaTheme="minorEastAsia" w:hAnsi="Cambria Math"/>
+                <w:sz w:val="24"/>
+                <w:szCs w:val="24"/>
+              </w:rPr>
+              <m:t>2</m:t>
+            </m:r>
+          </m:sub>
+        </m:sSub>
+        <m:r>
+          <w:rPr>
+            <w:rFonts w:ascii="Cambria Math" w:eastAsiaTheme="minorEastAsia" w:hAnsi="Cambria Math"/>
+            <w:sz w:val="24"/>
+            <w:szCs w:val="24"/>
+          </w:rPr>
+          <m:t>…</m:t>
+        </m:r>
+        <m:sSub>
+          <m:sSubPr>
+            <m:ctrlPr>
+              <w:rPr>
+                <w:rFonts w:ascii="Cambria Math" w:eastAsiaTheme="minorEastAsia" w:hAnsi="Cambria Math"/>
+                <w:i/>
+                <w:sz w:val="24"/>
+                <w:szCs w:val="24"/>
+              </w:rPr>
+            </m:ctrlPr>
+          </m:sSubPr>
+          <m:e>
+            <m:r>
+              <w:rPr>
+                <w:rFonts w:ascii="Cambria Math" w:eastAsiaTheme="minorEastAsia" w:hAnsi="Cambria Math"/>
+                <w:sz w:val="24"/>
+                <w:szCs w:val="24"/>
+              </w:rPr>
+              <m:t>C</m:t>
+            </m:r>
+          </m:e>
+          <m:sub>
+            <m:r>
+              <w:rPr>
+                <w:rFonts w:ascii="Cambria Math" w:eastAsiaTheme="minorEastAsia" w:hAnsi="Cambria Math"/>
+                <w:sz w:val="24"/>
+                <w:szCs w:val="24"/>
+              </w:rPr>
+              <m:t>k</m:t>
+            </m:r>
+          </m:sub>
+        </m:sSub>
+      </m:oMath>
+      <w:r>
+        <w:rPr>
+          <w:rFonts w:ascii="Cambria Math" w:eastAsiaTheme="minorEastAsia" w:hAnsi="Cambria Math"/>
+          <w:sz w:val="24"/>
+          <w:szCs w:val="24"/>
+        </w:rPr>
+        <w:t xml:space="preserve">. </w:t>
+      </w:r>
+      <w:proofErr w:type="gramStart"/>
+      <w:r>
+        <w:rPr>
+          <w:rFonts w:ascii="Cambria Math" w:eastAsiaTheme="minorEastAsia" w:hAnsi="Cambria Math"/>
+          <w:sz w:val="24"/>
+          <w:szCs w:val="24"/>
+        </w:rPr>
+        <w:t xml:space="preserve">So </w:t>
+      </w:r>
+      <w:proofErr w:type="gramEnd"/>
+      <m:oMath>
+        <m:r>
+          <m:rPr>
+            <m:sty m:val="p"/>
+          </m:rPr>
+          <w:rPr>
+            <w:rFonts w:ascii="Cambria Math" w:eastAsiaTheme="minorEastAsia" w:hAnsi="Cambria Math"/>
+            <w:sz w:val="24"/>
+            <w:szCs w:val="24"/>
+          </w:rPr>
+          <m:t>σ</m:t>
+        </m:r>
+      </m:oMath>
+      <w:r>
+        <w:rPr>
+          <w:rFonts w:ascii="Cambria Math" w:eastAsiaTheme="minorEastAsia" w:hAnsi="Cambria Math"/>
+          <w:sz w:val="24"/>
+          <w:szCs w:val="24"/>
+        </w:rPr>
+        <w:t>, as well as any permutation, can be written as the product of disjoint cycles.</w:t>
+      </w:r>
+      <w:bookmarkStart w:id="0" w:name="_GoBack"/>
+      <w:bookmarkEnd w:id="0"/>
+    </w:p>
+    <w:p>
+      <w:pPr>
+        <w:tabs>
+          <w:tab w:val="left" w:pos="720"/>
+        </w:tabs>
+        <w:rPr>
+          <w:rFonts w:ascii="Cambria Math" w:eastAsiaTheme="minorEastAsia" w:hAnsi="Cambria Math"/>
+          <w:sz w:val="24"/>
+          <w:szCs w:val="24"/>
+        </w:rPr>
+      </w:pPr>
+    </w:p>
+    <w:p>
+      <w:pPr>
+        <w:rPr>
+          <w:rFonts w:ascii="Cambria Math" w:eastAsiaTheme="minorEastAsia" w:hAnsi="Cambria Math"/>
+          <w:i/>
+          <w:sz w:val="24"/>
+          <w:szCs w:val="24"/>
+        </w:rPr>
+      </w:pPr>
+      <w:r>
+        <w:rPr>
+          <w:rFonts w:ascii="Cambria Math" w:eastAsiaTheme="minorEastAsia" w:hAnsi="Cambria Math"/>
+          <w:i/>
+          <w:sz w:val="24"/>
+          <w:szCs w:val="24"/>
+        </w:rPr>
+        <w:t>Proposition 7</w:t>
+      </w:r>
+      <w:r>
+        <w:rPr>
+          <w:rFonts w:ascii="Cambria Math" w:eastAsiaTheme="minorEastAsia" w:hAnsi="Cambria Math"/>
+          <w:i/>
+          <w:sz w:val="24"/>
+          <w:szCs w:val="24"/>
+        </w:rPr>
+        <w:t xml:space="preserve">: Every permutation </w:t>
+      </w:r>
+      <w:r>
+        <w:rPr>
+          <w:rFonts w:ascii="Cambria Math" w:eastAsiaTheme="minorEastAsia" w:hAnsi="Cambria Math"/>
+          <w:i/>
+          <w:sz w:val="24"/>
+          <w:szCs w:val="24"/>
+        </w:rPr>
+        <w:t>is a product of unique transpositions</w:t>
+      </w:r>
+      <w:r>
+        <w:rPr>
+          <w:rFonts w:ascii="Cambria Math" w:eastAsiaTheme="minorEastAsia" w:hAnsi="Cambria Math"/>
+          <w:i/>
+          <w:sz w:val="24"/>
+          <w:szCs w:val="24"/>
+        </w:rPr>
+        <w:t>.</w:t>
+      </w:r>
+    </w:p>
+    <w:p>
+      <w:pPr>
+        <w:rPr>
+          <w:rFonts w:ascii="Cambria Math" w:eastAsiaTheme="minorEastAsia" w:hAnsi="Cambria Math"/>
+          <w:sz w:val="24"/>
+          <w:szCs w:val="24"/>
+        </w:rPr>
+      </w:pPr>
+      <w:r>
+        <w:rPr>
+          <w:rFonts w:ascii="Cambria Math" w:eastAsiaTheme="minorEastAsia" w:hAnsi="Cambria Math"/>
+          <w:sz w:val="24"/>
+          <w:szCs w:val="24"/>
+        </w:rPr>
+        <w:tab/>
+      </w:r>
+      <w:r>
+        <w:rPr>
+          <w:rFonts w:ascii="Cambria Math" w:eastAsiaTheme="minorEastAsia" w:hAnsi="Cambria Math"/>
+          <w:b/>
+          <w:sz w:val="24"/>
+          <w:szCs w:val="24"/>
+          <w:u w:val="single"/>
+        </w:rPr>
+        <w:t>Proof</w:t>
+      </w:r>
+      <w:r>
+        <w:rPr>
+          <w:rFonts w:ascii="Cambria Math" w:eastAsiaTheme="minorEastAsia" w:hAnsi="Cambria Math"/>
+          <w:sz w:val="24"/>
+          <w:szCs w:val="24"/>
+        </w:rPr>
+        <w:t>:</w:t>
+      </w:r>
+    </w:p>
+    <w:p>
+      <w:pPr>
+        <w:rPr>
+          <w:rFonts w:ascii="Cambria Math" w:eastAsiaTheme="minorEastAsia" w:hAnsi="Cambria Math"/>
+          <w:sz w:val="24"/>
+          <w:szCs w:val="24"/>
+        </w:rPr>
+      </w:pPr>
+      <w:r>
+        <w:rPr>
+          <w:rFonts w:ascii="Cambria Math" w:eastAsiaTheme="minorEastAsia" w:hAnsi="Cambria Math"/>
+          <w:sz w:val="24"/>
+          <w:szCs w:val="24"/>
+        </w:rPr>
+        <w:t xml:space="preserve">For all </w:t>
+      </w:r>
+      <w:proofErr w:type="gramStart"/>
+      <w:r>
+        <w:rPr>
+          <w:rFonts w:ascii="Cambria Math" w:eastAsiaTheme="minorEastAsia" w:hAnsi="Cambria Math"/>
+          <w:sz w:val="24"/>
+          <w:szCs w:val="24"/>
+        </w:rPr>
+        <w:t xml:space="preserve">cycles </w:t>
+      </w:r>
+      <w:proofErr w:type="gramEnd"/>
+      <m:oMath>
+        <m:d>
+          <m:dPr>
+            <m:ctrlPr>
+              <w:rPr>
+                <w:rFonts w:ascii="Cambria Math" w:eastAsiaTheme="minorEastAsia" w:hAnsi="Cambria Math"/>
+                <w:sz w:val="24"/>
+                <w:szCs w:val="24"/>
+              </w:rPr>
+            </m:ctrlPr>
+          </m:dPr>
+          <m:e>
+            <m:sSub>
+              <m:sSubPr>
+                <m:ctrlPr>
+                  <w:rPr>
+                    <w:rFonts w:ascii="Cambria Math" w:eastAsiaTheme="minorEastAsia" w:hAnsi="Cambria Math"/>
+                    <w:sz w:val="24"/>
+                    <w:szCs w:val="24"/>
+                  </w:rPr>
+                </m:ctrlPr>
+              </m:sSubPr>
+              <m:e>
+                <m:r>
+                  <m:rPr>
+                    <m:sty m:val="p"/>
+                  </m:rPr>
+                  <w:rPr>
+                    <w:rFonts w:ascii="Cambria Math" w:eastAsiaTheme="minorEastAsia" w:hAnsi="Cambria Math"/>
+                    <w:sz w:val="24"/>
+                    <w:szCs w:val="24"/>
+                  </w:rPr>
+                  <m:t>a</m:t>
+                </m:r>
+              </m:e>
+              <m:sub>
+                <m:r>
+                  <w:rPr>
+                    <w:rFonts w:ascii="Cambria Math" w:eastAsiaTheme="minorEastAsia" w:hAnsi="Cambria Math"/>
+                    <w:sz w:val="24"/>
+                    <w:szCs w:val="24"/>
+                  </w:rPr>
+                  <m:t>0</m:t>
+                </m:r>
+              </m:sub>
+            </m:sSub>
+            <m:sSub>
+              <m:sSubPr>
+                <m:ctrlPr>
+                  <w:rPr>
+                    <w:rFonts w:ascii="Cambria Math" w:eastAsiaTheme="minorEastAsia" w:hAnsi="Cambria Math"/>
+                    <w:sz w:val="24"/>
+                    <w:szCs w:val="24"/>
+                  </w:rPr>
+                </m:ctrlPr>
+              </m:sSubPr>
+              <m:e>
+                <m:r>
+                  <m:rPr>
+                    <m:sty m:val="p"/>
+                  </m:rPr>
+                  <w:rPr>
+                    <w:rFonts w:ascii="Cambria Math" w:eastAsiaTheme="minorEastAsia" w:hAnsi="Cambria Math"/>
+                    <w:sz w:val="24"/>
+                    <w:szCs w:val="24"/>
+                  </w:rPr>
+                  <m:t>a</m:t>
+                </m:r>
+              </m:e>
+              <m:sub>
+                <m:r>
+                  <w:rPr>
+                    <w:rFonts w:ascii="Cambria Math" w:eastAsiaTheme="minorEastAsia" w:hAnsi="Cambria Math"/>
+                    <w:sz w:val="24"/>
+                    <w:szCs w:val="24"/>
+                  </w:rPr>
+                  <m:t>1</m:t>
+                </m:r>
+              </m:sub>
+            </m:sSub>
+            <m:sSub>
+              <m:sSubPr>
+                <m:ctrlPr>
+                  <w:rPr>
+                    <w:rFonts w:ascii="Cambria Math" w:eastAsiaTheme="minorEastAsia" w:hAnsi="Cambria Math"/>
+                    <w:sz w:val="24"/>
+                    <w:szCs w:val="24"/>
+                  </w:rPr>
+                </m:ctrlPr>
+              </m:sSubPr>
+              <m:e>
+                <m:r>
+                  <m:rPr>
+                    <m:sty m:val="p"/>
+                  </m:rPr>
+                  <w:rPr>
+                    <w:rFonts w:ascii="Cambria Math" w:eastAsiaTheme="minorEastAsia" w:hAnsi="Cambria Math"/>
+                    <w:sz w:val="24"/>
+                    <w:szCs w:val="24"/>
+                  </w:rPr>
+                  <m:t>a</m:t>
+                </m:r>
+              </m:e>
+              <m:sub>
+                <m:r>
+                  <w:rPr>
+                    <w:rFonts w:ascii="Cambria Math" w:eastAsiaTheme="minorEastAsia" w:hAnsi="Cambria Math"/>
+                    <w:sz w:val="24"/>
+                    <w:szCs w:val="24"/>
+                  </w:rPr>
+                  <m:t>2</m:t>
+                </m:r>
+              </m:sub>
+            </m:sSub>
+            <m:r>
+              <w:rPr>
+                <w:rFonts w:ascii="Cambria Math" w:eastAsiaTheme="minorEastAsia" w:hAnsi="Cambria Math"/>
+                <w:sz w:val="24"/>
+                <w:szCs w:val="24"/>
+              </w:rPr>
+              <m:t>…</m:t>
+            </m:r>
+            <m:sSub>
+              <m:sSubPr>
+                <m:ctrlPr>
+                  <w:rPr>
+                    <w:rFonts w:ascii="Cambria Math" w:eastAsiaTheme="minorEastAsia" w:hAnsi="Cambria Math"/>
+                    <w:sz w:val="24"/>
+                    <w:szCs w:val="24"/>
+                  </w:rPr>
+                </m:ctrlPr>
+              </m:sSubPr>
+              <m:e>
+                <m:r>
+                  <m:rPr>
+                    <m:sty m:val="p"/>
+                  </m:rPr>
+                  <w:rPr>
+                    <w:rFonts w:ascii="Cambria Math" w:eastAsiaTheme="minorEastAsia" w:hAnsi="Cambria Math"/>
+                    <w:sz w:val="24"/>
+                    <w:szCs w:val="24"/>
+                  </w:rPr>
+                  <m:t>a</m:t>
+                </m:r>
+              </m:e>
+              <m:sub>
+                <m:r>
+                  <w:rPr>
+                    <w:rFonts w:ascii="Cambria Math" w:eastAsiaTheme="minorEastAsia" w:hAnsi="Cambria Math"/>
+                    <w:sz w:val="24"/>
+                    <w:szCs w:val="24"/>
+                  </w:rPr>
+                  <m:t>n</m:t>
+                </m:r>
+                <m:r>
+                  <w:rPr>
+                    <w:rFonts w:ascii="Cambria Math" w:eastAsiaTheme="minorEastAsia" w:hAnsi="Cambria Math"/>
+                    <w:sz w:val="24"/>
+                    <w:szCs w:val="24"/>
+                  </w:rPr>
+                  <m:t>-1</m:t>
+                </m:r>
+              </m:sub>
+            </m:sSub>
+            <m:ctrlPr>
+              <w:rPr>
+                <w:rFonts w:ascii="Cambria Math" w:eastAsiaTheme="minorEastAsia" w:hAnsi="Cambria Math"/>
+                <w:i/>
+                <w:sz w:val="24"/>
+                <w:szCs w:val="24"/>
+              </w:rPr>
+            </m:ctrlPr>
+          </m:e>
+        </m:d>
+      </m:oMath>
+      <w:r>
+        <w:rPr>
+          <w:rFonts w:ascii="Cambria Math" w:eastAsiaTheme="minorEastAsia" w:hAnsi="Cambria Math"/>
+          <w:sz w:val="24"/>
+          <w:szCs w:val="24"/>
+        </w:rPr>
+        <w:t xml:space="preserve">, </w:t>
+      </w:r>
+      <m:oMath>
+        <m:d>
+          <m:dPr>
+            <m:ctrlPr>
+              <w:rPr>
+                <w:rFonts w:ascii="Cambria Math" w:eastAsiaTheme="minorEastAsia" w:hAnsi="Cambria Math"/>
+                <w:sz w:val="24"/>
+                <w:szCs w:val="24"/>
+              </w:rPr>
+            </m:ctrlPr>
+          </m:dPr>
+          <m:e>
+            <m:sSub>
+              <m:sSubPr>
+                <m:ctrlPr>
+                  <w:rPr>
+                    <w:rFonts w:ascii="Cambria Math" w:eastAsiaTheme="minorEastAsia" w:hAnsi="Cambria Math"/>
+                    <w:sz w:val="24"/>
+                    <w:szCs w:val="24"/>
+                  </w:rPr>
+                </m:ctrlPr>
+              </m:sSubPr>
+              <m:e>
+                <m:r>
+                  <m:rPr>
+                    <m:sty m:val="p"/>
+                  </m:rPr>
+                  <w:rPr>
+                    <w:rFonts w:ascii="Cambria Math" w:eastAsiaTheme="minorEastAsia" w:hAnsi="Cambria Math"/>
+                    <w:sz w:val="24"/>
+                    <w:szCs w:val="24"/>
+                  </w:rPr>
+                  <m:t>a</m:t>
+                </m:r>
+              </m:e>
+              <m:sub>
+                <m:r>
+                  <w:rPr>
+                    <w:rFonts w:ascii="Cambria Math" w:eastAsiaTheme="minorEastAsia" w:hAnsi="Cambria Math"/>
+                    <w:sz w:val="24"/>
+                    <w:szCs w:val="24"/>
+                  </w:rPr>
+                  <m:t>0</m:t>
+                </m:r>
+              </m:sub>
+            </m:sSub>
+            <m:sSub>
+              <m:sSubPr>
+                <m:ctrlPr>
+                  <w:rPr>
+                    <w:rFonts w:ascii="Cambria Math" w:eastAsiaTheme="minorEastAsia" w:hAnsi="Cambria Math"/>
+                    <w:sz w:val="24"/>
+                    <w:szCs w:val="24"/>
+                  </w:rPr>
+                </m:ctrlPr>
+              </m:sSubPr>
+              <m:e>
+                <m:r>
+                  <m:rPr>
+                    <m:sty m:val="p"/>
+                  </m:rPr>
+                  <w:rPr>
+                    <w:rFonts w:ascii="Cambria Math" w:eastAsiaTheme="minorEastAsia" w:hAnsi="Cambria Math"/>
+                    <w:sz w:val="24"/>
+                    <w:szCs w:val="24"/>
+                  </w:rPr>
+                  <m:t>a</m:t>
+                </m:r>
+              </m:e>
+              <m:sub>
+                <m:r>
+                  <w:rPr>
+                    <w:rFonts w:ascii="Cambria Math" w:eastAsiaTheme="minorEastAsia" w:hAnsi="Cambria Math"/>
+                    <w:sz w:val="24"/>
+                    <w:szCs w:val="24"/>
+                  </w:rPr>
+                  <m:t>1</m:t>
+                </m:r>
+              </m:sub>
+            </m:sSub>
+            <m:sSub>
+              <m:sSubPr>
+                <m:ctrlPr>
+                  <w:rPr>
+                    <w:rFonts w:ascii="Cambria Math" w:eastAsiaTheme="minorEastAsia" w:hAnsi="Cambria Math"/>
+                    <w:sz w:val="24"/>
+                    <w:szCs w:val="24"/>
+                  </w:rPr>
+                </m:ctrlPr>
+              </m:sSubPr>
+              <m:e>
+                <m:r>
+                  <m:rPr>
+                    <m:sty m:val="p"/>
+                  </m:rPr>
+                  <w:rPr>
+                    <w:rFonts w:ascii="Cambria Math" w:eastAsiaTheme="minorEastAsia" w:hAnsi="Cambria Math"/>
+                    <w:sz w:val="24"/>
+                    <w:szCs w:val="24"/>
+                  </w:rPr>
+                  <m:t>a</m:t>
+                </m:r>
+              </m:e>
+              <m:sub>
+                <m:r>
+                  <w:rPr>
+                    <w:rFonts w:ascii="Cambria Math" w:eastAsiaTheme="minorEastAsia" w:hAnsi="Cambria Math"/>
+                    <w:sz w:val="24"/>
+                    <w:szCs w:val="24"/>
+                  </w:rPr>
+                  <m:t>2</m:t>
+                </m:r>
+              </m:sub>
+            </m:sSub>
+            <m:r>
+              <w:rPr>
+                <w:rFonts w:ascii="Cambria Math" w:eastAsiaTheme="minorEastAsia" w:hAnsi="Cambria Math"/>
+                <w:sz w:val="24"/>
+                <w:szCs w:val="24"/>
+              </w:rPr>
+              <m:t>…</m:t>
+            </m:r>
+            <m:sSub>
+              <m:sSubPr>
+                <m:ctrlPr>
+                  <w:rPr>
+                    <w:rFonts w:ascii="Cambria Math" w:eastAsiaTheme="minorEastAsia" w:hAnsi="Cambria Math"/>
+                    <w:sz w:val="24"/>
+                    <w:szCs w:val="24"/>
+                  </w:rPr>
+                </m:ctrlPr>
+              </m:sSubPr>
+              <m:e>
+                <m:r>
+                  <m:rPr>
+                    <m:sty m:val="p"/>
+                  </m:rPr>
+                  <w:rPr>
+                    <w:rFonts w:ascii="Cambria Math" w:eastAsiaTheme="minorEastAsia" w:hAnsi="Cambria Math"/>
+                    <w:sz w:val="24"/>
+                    <w:szCs w:val="24"/>
+                  </w:rPr>
+                  <m:t>a</m:t>
+                </m:r>
+              </m:e>
+              <m:sub>
+                <m:r>
+                  <w:rPr>
+                    <w:rFonts w:ascii="Cambria Math" w:eastAsiaTheme="minorEastAsia" w:hAnsi="Cambria Math"/>
+                    <w:sz w:val="24"/>
+                    <w:szCs w:val="24"/>
+                  </w:rPr>
+                  <m:t>n</m:t>
+                </m:r>
+                <m:r>
+                  <w:rPr>
+                    <w:rFonts w:ascii="Cambria Math" w:eastAsiaTheme="minorEastAsia" w:hAnsi="Cambria Math"/>
+                    <w:sz w:val="24"/>
+                    <w:szCs w:val="24"/>
+                  </w:rPr>
+                  <m:t>-1</m:t>
+                </m:r>
+              </m:sub>
+            </m:sSub>
+            <m:ctrlPr>
+              <w:rPr>
+                <w:rFonts w:ascii="Cambria Math" w:eastAsiaTheme="minorEastAsia" w:hAnsi="Cambria Math"/>
+                <w:i/>
+                <w:sz w:val="24"/>
+                <w:szCs w:val="24"/>
+              </w:rPr>
+            </m:ctrlPr>
+          </m:e>
+        </m:d>
+        <m:r>
+          <w:rPr>
+            <w:rFonts w:ascii="Cambria Math" w:eastAsiaTheme="minorEastAsia" w:hAnsi="Cambria Math"/>
+            <w:sz w:val="24"/>
+            <w:szCs w:val="24"/>
+          </w:rPr>
+          <m:t>=</m:t>
+        </m:r>
+        <m:d>
+          <m:dPr>
+            <m:ctrlPr>
+              <w:rPr>
+                <w:rFonts w:ascii="Cambria Math" w:eastAsiaTheme="minorEastAsia" w:hAnsi="Cambria Math"/>
+                <w:i/>
+                <w:sz w:val="24"/>
+                <w:szCs w:val="24"/>
+              </w:rPr>
+            </m:ctrlPr>
+          </m:dPr>
+          <m:e>
+            <m:sSub>
+              <m:sSubPr>
+                <m:ctrlPr>
+                  <w:rPr>
+                    <w:rFonts w:ascii="Cambria Math" w:eastAsiaTheme="minorEastAsia" w:hAnsi="Cambria Math"/>
+                    <w:sz w:val="24"/>
+                    <w:szCs w:val="24"/>
+                  </w:rPr>
+                </m:ctrlPr>
+              </m:sSubPr>
+              <m:e>
+                <m:r>
+                  <m:rPr>
+                    <m:sty m:val="p"/>
+                  </m:rPr>
+                  <w:rPr>
+                    <w:rFonts w:ascii="Cambria Math" w:eastAsiaTheme="minorEastAsia" w:hAnsi="Cambria Math"/>
+                    <w:sz w:val="24"/>
+                    <w:szCs w:val="24"/>
+                  </w:rPr>
+                  <m:t>a</m:t>
+                </m:r>
+              </m:e>
+              <m:sub>
+                <m:r>
+                  <w:rPr>
+                    <w:rFonts w:ascii="Cambria Math" w:eastAsiaTheme="minorEastAsia" w:hAnsi="Cambria Math"/>
+                    <w:sz w:val="24"/>
+                    <w:szCs w:val="24"/>
+                  </w:rPr>
+                  <m:t>0</m:t>
+                </m:r>
+              </m:sub>
+            </m:sSub>
+            <m:sSub>
+              <m:sSubPr>
+                <m:ctrlPr>
+                  <w:rPr>
+                    <w:rFonts w:ascii="Cambria Math" w:eastAsiaTheme="minorEastAsia" w:hAnsi="Cambria Math"/>
+                    <w:sz w:val="24"/>
+                    <w:szCs w:val="24"/>
+                  </w:rPr>
+                </m:ctrlPr>
+              </m:sSubPr>
+              <m:e>
+                <m:r>
+                  <m:rPr>
+                    <m:sty m:val="p"/>
+                  </m:rPr>
+                  <w:rPr>
+                    <w:rFonts w:ascii="Cambria Math" w:eastAsiaTheme="minorEastAsia" w:hAnsi="Cambria Math"/>
+                    <w:sz w:val="24"/>
+                    <w:szCs w:val="24"/>
+                  </w:rPr>
+                  <m:t>a</m:t>
+                </m:r>
+              </m:e>
+              <m:sub>
+                <m:r>
+                  <w:rPr>
+                    <w:rFonts w:ascii="Cambria Math" w:eastAsiaTheme="minorEastAsia" w:hAnsi="Cambria Math"/>
+                    <w:sz w:val="24"/>
+                    <w:szCs w:val="24"/>
+                  </w:rPr>
+                  <m:t>n-1</m:t>
+                </m:r>
+              </m:sub>
+            </m:sSub>
+          </m:e>
+        </m:d>
+        <m:d>
+          <m:dPr>
+            <m:ctrlPr>
+              <w:rPr>
+                <w:rFonts w:ascii="Cambria Math" w:eastAsiaTheme="minorEastAsia" w:hAnsi="Cambria Math"/>
+                <w:i/>
+                <w:sz w:val="24"/>
+                <w:szCs w:val="24"/>
+              </w:rPr>
+            </m:ctrlPr>
+          </m:dPr>
+          <m:e>
+            <m:sSub>
+              <m:sSubPr>
+                <m:ctrlPr>
+                  <w:rPr>
+                    <w:rFonts w:ascii="Cambria Math" w:eastAsiaTheme="minorEastAsia" w:hAnsi="Cambria Math"/>
+                    <w:sz w:val="24"/>
+                    <w:szCs w:val="24"/>
+                  </w:rPr>
+                </m:ctrlPr>
+              </m:sSubPr>
+              <m:e>
+                <m:r>
+                  <m:rPr>
+                    <m:sty m:val="p"/>
+                  </m:rPr>
+                  <w:rPr>
+                    <w:rFonts w:ascii="Cambria Math" w:eastAsiaTheme="minorEastAsia" w:hAnsi="Cambria Math"/>
+                    <w:sz w:val="24"/>
+                    <w:szCs w:val="24"/>
+                  </w:rPr>
+                  <m:t>a</m:t>
+                </m:r>
+              </m:e>
+              <m:sub>
+                <m:r>
+                  <w:rPr>
+                    <w:rFonts w:ascii="Cambria Math" w:eastAsiaTheme="minorEastAsia" w:hAnsi="Cambria Math"/>
+                    <w:sz w:val="24"/>
+                    <w:szCs w:val="24"/>
+                  </w:rPr>
+                  <m:t>0</m:t>
+                </m:r>
+              </m:sub>
+            </m:sSub>
+            <m:sSub>
+              <m:sSubPr>
+                <m:ctrlPr>
+                  <w:rPr>
+                    <w:rFonts w:ascii="Cambria Math" w:eastAsiaTheme="minorEastAsia" w:hAnsi="Cambria Math"/>
+                    <w:sz w:val="24"/>
+                    <w:szCs w:val="24"/>
+                  </w:rPr>
+                </m:ctrlPr>
+              </m:sSubPr>
+              <m:e>
+                <m:r>
+                  <m:rPr>
+                    <m:sty m:val="p"/>
+                  </m:rPr>
+                  <w:rPr>
+                    <w:rFonts w:ascii="Cambria Math" w:eastAsiaTheme="minorEastAsia" w:hAnsi="Cambria Math"/>
+                    <w:sz w:val="24"/>
+                    <w:szCs w:val="24"/>
+                  </w:rPr>
+                  <m:t>a</m:t>
+                </m:r>
+              </m:e>
+              <m:sub>
+                <m:r>
+                  <w:rPr>
+                    <w:rFonts w:ascii="Cambria Math" w:eastAsiaTheme="minorEastAsia" w:hAnsi="Cambria Math"/>
+                    <w:sz w:val="24"/>
+                    <w:szCs w:val="24"/>
+                  </w:rPr>
+                  <m:t>n-</m:t>
+                </m:r>
+                <m:r>
+                  <w:rPr>
+                    <w:rFonts w:ascii="Cambria Math" w:eastAsiaTheme="minorEastAsia" w:hAnsi="Cambria Math"/>
+                    <w:sz w:val="24"/>
+                    <w:szCs w:val="24"/>
+                  </w:rPr>
+                  <m:t>2</m:t>
+                </m:r>
+              </m:sub>
+            </m:sSub>
+          </m:e>
+        </m:d>
+        <m:r>
+          <w:rPr>
+            <w:rFonts w:ascii="Cambria Math" w:eastAsiaTheme="minorEastAsia" w:hAnsi="Cambria Math"/>
+            <w:sz w:val="24"/>
+            <w:szCs w:val="24"/>
+          </w:rPr>
+          <m:t>…(</m:t>
+        </m:r>
+        <m:sSub>
+          <m:sSubPr>
+            <m:ctrlPr>
+              <w:rPr>
+                <w:rFonts w:ascii="Cambria Math" w:eastAsiaTheme="minorEastAsia" w:hAnsi="Cambria Math"/>
+                <w:sz w:val="24"/>
+                <w:szCs w:val="24"/>
+              </w:rPr>
+            </m:ctrlPr>
+          </m:sSubPr>
+          <m:e>
+            <m:r>
+              <m:rPr>
+                <m:sty m:val="p"/>
+              </m:rPr>
+              <w:rPr>
+                <w:rFonts w:ascii="Cambria Math" w:eastAsiaTheme="minorEastAsia" w:hAnsi="Cambria Math"/>
+                <w:sz w:val="24"/>
+                <w:szCs w:val="24"/>
+              </w:rPr>
+              <m:t>a</m:t>
+            </m:r>
+          </m:e>
+          <m:sub>
+            <m:r>
+              <w:rPr>
+                <w:rFonts w:ascii="Cambria Math" w:eastAsiaTheme="minorEastAsia" w:hAnsi="Cambria Math"/>
+                <w:sz w:val="24"/>
+                <w:szCs w:val="24"/>
+              </w:rPr>
+              <m:t>0</m:t>
+            </m:r>
+          </m:sub>
+        </m:sSub>
+        <m:sSub>
+          <m:sSubPr>
+            <m:ctrlPr>
+              <w:rPr>
+                <w:rFonts w:ascii="Cambria Math" w:eastAsiaTheme="minorEastAsia" w:hAnsi="Cambria Math"/>
+                <w:sz w:val="24"/>
+                <w:szCs w:val="24"/>
+              </w:rPr>
+            </m:ctrlPr>
+          </m:sSubPr>
+          <m:e>
+            <m:r>
+              <m:rPr>
+                <m:sty m:val="p"/>
+              </m:rPr>
+              <w:rPr>
+                <w:rFonts w:ascii="Cambria Math" w:eastAsiaTheme="minorEastAsia" w:hAnsi="Cambria Math"/>
+                <w:sz w:val="24"/>
+                <w:szCs w:val="24"/>
+              </w:rPr>
+              <m:t>a</m:t>
+            </m:r>
+          </m:e>
+          <m:sub>
+            <m:r>
+              <w:rPr>
+                <w:rFonts w:ascii="Cambria Math" w:eastAsiaTheme="minorEastAsia" w:hAnsi="Cambria Math"/>
+                <w:sz w:val="24"/>
+                <w:szCs w:val="24"/>
+              </w:rPr>
+              <m:t>1</m:t>
+            </m:r>
+          </m:sub>
+        </m:sSub>
+        <m:r>
+          <w:rPr>
+            <w:rFonts w:ascii="Cambria Math" w:eastAsiaTheme="minorEastAsia" w:hAnsi="Cambria Math"/>
+            <w:sz w:val="24"/>
+            <w:szCs w:val="24"/>
+          </w:rPr>
+          <m:t>)</m:t>
+        </m:r>
+      </m:oMath>
+    </w:p>
+    <w:p>
+      <w:pPr>
         <w:rPr>
           <w:rFonts w:ascii="Cambria Math" w:eastAsiaTheme="minorEastAsia" w:hAnsi="Cambria Math"/>
           <w:sz w:val="24"/>
@@ -4090,7 +6602,7 @@
 </file>
 
 <file path=word/styles.xml><?xml version="1.0" encoding="utf-8"?>
-<w:styles xmlns:mc="http://schemas.openxmlformats.org/markup-compatibility/2006" xmlns:r="http://schemas.openxmlformats.org/officeDocument/2006/relationships" xmlns:w="http://schemas.openxmlformats.org/wordprocessingml/2006/main" xmlns:w14="http://schemas.microsoft.com/office/word/2010/wordml" xmlns:w15="http://schemas.microsoft.com/office/word/2012/wordml" xmlns:w16cid="http://schemas.microsoft.com/office/word/2016/wordml/cid" xmlns:w16se="http://schemas.microsoft.com/office/word/2015/wordml/symex" mc:Ignorable="w14 w15 w16se w16cid">
+<w:styles xmlns:mc="http://schemas.openxmlformats.org/markup-compatibility/2006" xmlns:r="http://schemas.openxmlformats.org/officeDocument/2006/relationships" xmlns:w="http://schemas.openxmlformats.org/wordprocessingml/2006/main" xmlns:w14="http://schemas.microsoft.com/office/word/2010/wordml" xmlns:w15="http://schemas.microsoft.com/office/word/2012/wordml" xmlns:w16se="http://schemas.microsoft.com/office/word/2015/wordml/symex" mc:Ignorable="w14 w15 w16se">
   <w:docDefaults>
     <w:rPrDefault>
       <w:rPr>
@@ -4106,7 +6618,7 @@
       </w:pPr>
     </w:pPrDefault>
   </w:docDefaults>
-  <w:latentStyles w:defLockedState="0" w:defUIPriority="99" w:defSemiHidden="0" w:defUnhideWhenUsed="0" w:defQFormat="0" w:count="375">
+  <w:latentStyles w:defLockedState="0" w:defUIPriority="99" w:defSemiHidden="0" w:defUnhideWhenUsed="0" w:defQFormat="0" w:count="371">
     <w:lsdException w:name="Normal" w:uiPriority="0" w:qFormat="1"/>
     <w:lsdException w:name="heading 1" w:uiPriority="9" w:qFormat="1"/>
     <w:lsdException w:name="heading 2" w:semiHidden="1" w:uiPriority="9" w:unhideWhenUsed="1" w:qFormat="1"/>
@@ -4478,10 +6990,6 @@
     <w:lsdException w:name="List Table 5 Dark Accent 6" w:uiPriority="50"/>
     <w:lsdException w:name="List Table 6 Colorful Accent 6" w:uiPriority="51"/>
     <w:lsdException w:name="List Table 7 Colorful Accent 6" w:uiPriority="52"/>
-    <w:lsdException w:name="Mention" w:semiHidden="1" w:unhideWhenUsed="1"/>
-    <w:lsdException w:name="Smart Hyperlink" w:semiHidden="1" w:unhideWhenUsed="1"/>
-    <w:lsdException w:name="Hashtag" w:semiHidden="1" w:unhideWhenUsed="1"/>
-    <w:lsdException w:name="Unresolved Mention" w:semiHidden="1" w:unhideWhenUsed="1"/>
   </w:latentStyles>
   <w:style w:type="paragraph" w:default="1" w:styleId="Normal">
     <w:name w:val="Normal"/>

</xml_diff>